<commit_message>
writing document in SRS_ch
</commit_message>
<xml_diff>
--- a/draft/SRS_ch.docx
+++ b/draft/SRS_ch.docx
@@ -2659,7 +2659,23 @@
           <w:rFonts w:hint="eastAsia"/>
           <w:lang w:val="en-US"/>
         </w:rPr>
-        <w:t>, other system?, fron</w:t>
+        <w:t xml:space="preserve">, other </w:t>
+      </w:r>
+      <w:proofErr w:type="gramStart"/>
+      <w:r>
+        <w:rPr>
+          <w:rFonts w:hint="eastAsia"/>
+          <w:lang w:val="en-US"/>
+        </w:rPr>
+        <w:t>system?,</w:t>
+      </w:r>
+      <w:proofErr w:type="gramEnd"/>
+      <w:r>
+        <w:rPr>
+          <w:rFonts w:hint="eastAsia"/>
+          <w:lang w:val="en-US"/>
+        </w:rPr>
+        <w:t xml:space="preserve"> fron</w:t>
       </w:r>
       <w:r>
         <w:rPr>
@@ -5606,7 +5622,13 @@
       <w:jc w:val="center"/>
     </w:pPr>
     <w:r>
-      <w:t>版權所有 © 1999 Karl E. Wiegers 。授予使用、修改和分發本文檔的許可。</w:t>
+      <w:t>版權所有</w:t>
+    </w:r>
+    <w:r>
+      <w:t xml:space="preserve"> © 1999 Karl E. Wiegers </w:t>
+    </w:r>
+    <w:r>
+      <w:t>。授予使用、修改和分發本文檔的許可。</w:t>
     </w:r>
   </w:p>
 </w:ftr>
@@ -5654,16 +5676,40 @@
       <w:rPr>
         <w:sz w:val="24"/>
       </w:rPr>
-      <w:t xml:space="preserve"> &lt;項目&gt;</w:t>
+      <w:t xml:space="preserve"> &lt;</w:t>
+    </w:r>
+    <w:r>
+      <w:rPr>
+        <w:sz w:val="24"/>
+      </w:rPr>
+      <w:t>項目</w:t>
+    </w:r>
+    <w:r>
+      <w:rPr>
+        <w:sz w:val="24"/>
+      </w:rPr>
+      <w:t>&gt;</w:t>
     </w:r>
     <w:r>
       <w:rPr>
         <w:noProof/>
       </w:rPr>
-      <w:t>第 ii</w:t>
+      <w:t>第</w:t>
     </w:r>
     <w:r>
-      <w:t>頁 PAGE  \* MERGEFORMAT 的需求規範</w:t>
+      <w:rPr>
+        <w:noProof/>
+      </w:rPr>
+      <w:t xml:space="preserve"> ii</w:t>
+    </w:r>
+    <w:r>
+      <w:t>頁</w:t>
+    </w:r>
+    <w:r>
+      <w:t xml:space="preserve"> PAGE  \* MERGEFORMAT </w:t>
+    </w:r>
+    <w:r>
+      <w:t>的需求規範</w:t>
     </w:r>
     <w:r>
       <w:tab/>
@@ -5695,7 +5741,16 @@
       <w:t xml:space="preserve"> </w:t>
     </w:r>
     <w:r>
-      <w:t>&lt;項目&gt; 的需求規格第</w:t>
+      <w:t>&lt;</w:t>
+    </w:r>
+    <w:r>
+      <w:t>項目</w:t>
+    </w:r>
+    <w:r>
+      <w:t xml:space="preserve">&gt; </w:t>
+    </w:r>
+    <w:r>
+      <w:t>的需求規格第</w:t>
     </w:r>
     <w:r>
       <w:tab/>
@@ -5710,7 +5765,10 @@
       <w:t>5</w:t>
     </w:r>
     <w:r>
-      <w:t xml:space="preserve">頁 PAGE  \* MERGEFORMAT </w:t>
+      <w:t>頁</w:t>
+    </w:r>
+    <w:r>
+      <w:t xml:space="preserve"> PAGE  \* MERGEFORMAT </w:t>
     </w:r>
   </w:p>
 </w:hdr>

</xml_diff>

<commit_message>
some update of the SRS_ch
</commit_message>
<xml_diff>
--- a/draft/SRS_ch.docx
+++ b/draft/SRS_ch.docx
@@ -14,7 +14,7 @@
       <w:pPr>
         <w:pStyle w:val="a5"/>
         <w:rPr>
-          <w:rFonts w:ascii="微軟正黑體" w:eastAsia="微軟正黑體" w:hAnsi="微軟正黑體" w:hint="eastAsia"/>
+          <w:rFonts w:ascii="微軟正黑體" w:eastAsia="微軟正黑體" w:hAnsi="微軟正黑體"/>
         </w:rPr>
       </w:pPr>
       <w:r>
@@ -29,7 +29,7 @@
         <w:pStyle w:val="a5"/>
         <w:spacing w:before="0" w:after="400"/>
         <w:rPr>
-          <w:rFonts w:ascii="微軟正黑體" w:eastAsia="微軟正黑體" w:hAnsi="微軟正黑體" w:hint="eastAsia"/>
+          <w:rFonts w:ascii="微軟正黑體" w:eastAsia="微軟正黑體" w:hAnsi="微軟正黑體"/>
           <w:sz w:val="40"/>
         </w:rPr>
       </w:pPr>
@@ -45,7 +45,7 @@
       <w:pPr>
         <w:pStyle w:val="a5"/>
         <w:rPr>
-          <w:rFonts w:ascii="微軟正黑體" w:eastAsia="微軟正黑體" w:hAnsi="微軟正黑體" w:hint="eastAsia"/>
+          <w:rFonts w:ascii="微軟正黑體" w:eastAsia="微軟正黑體" w:hAnsi="微軟正黑體"/>
         </w:rPr>
       </w:pPr>
       <w:r>
@@ -59,7 +59,7 @@
       <w:pPr>
         <w:pStyle w:val="ByLine"/>
         <w:rPr>
-          <w:rFonts w:ascii="微軟正黑體" w:eastAsia="微軟正黑體" w:hAnsi="微軟正黑體" w:hint="eastAsia"/>
+          <w:rFonts w:ascii="微軟正黑體" w:eastAsia="微軟正黑體" w:hAnsi="微軟正黑體"/>
         </w:rPr>
       </w:pPr>
       <w:r>
@@ -73,7 +73,7 @@
       <w:pPr>
         <w:pStyle w:val="ByLine"/>
         <w:rPr>
-          <w:rFonts w:ascii="微軟正黑體" w:eastAsia="微軟正黑體" w:hAnsi="微軟正黑體" w:hint="eastAsia"/>
+          <w:rFonts w:ascii="微軟正黑體" w:eastAsia="微軟正黑體" w:hAnsi="微軟正黑體"/>
         </w:rPr>
       </w:pPr>
       <w:r>
@@ -87,7 +87,7 @@
       <w:pPr>
         <w:pStyle w:val="ByLine"/>
         <w:rPr>
-          <w:rFonts w:ascii="微軟正黑體" w:eastAsia="微軟正黑體" w:hAnsi="微軟正黑體" w:hint="eastAsia"/>
+          <w:rFonts w:ascii="微軟正黑體" w:eastAsia="微軟正黑體" w:hAnsi="微軟正黑體"/>
         </w:rPr>
       </w:pPr>
       <w:r>
@@ -101,7 +101,7 @@
       <w:pPr>
         <w:pStyle w:val="ByLine"/>
         <w:rPr>
-          <w:rFonts w:ascii="微軟正黑體" w:eastAsia="微軟正黑體" w:hAnsi="微軟正黑體" w:hint="eastAsia"/>
+          <w:rFonts w:ascii="微軟正黑體" w:eastAsia="微軟正黑體" w:hAnsi="微軟正黑體"/>
         </w:rPr>
       </w:pPr>
       <w:r>
@@ -115,7 +115,7 @@
       <w:pPr>
         <w:pStyle w:val="ChangeHistoryTitle"/>
         <w:rPr>
-          <w:rFonts w:ascii="微軟正黑體" w:eastAsia="微軟正黑體" w:hAnsi="微軟正黑體" w:hint="eastAsia"/>
+          <w:rFonts w:ascii="微軟正黑體" w:eastAsia="微軟正黑體" w:hAnsi="微軟正黑體"/>
           <w:sz w:val="32"/>
         </w:rPr>
         <w:sectPr>
@@ -131,7 +131,7 @@
       <w:pPr>
         <w:pStyle w:val="TOCEntry"/>
         <w:rPr>
-          <w:rFonts w:ascii="微軟正黑體" w:eastAsia="微軟正黑體" w:hAnsi="微軟正黑體" w:hint="eastAsia"/>
+          <w:rFonts w:ascii="微軟正黑體" w:eastAsia="微軟正黑體" w:hAnsi="微軟正黑體"/>
         </w:rPr>
       </w:pPr>
       <w:bookmarkStart w:id="0" w:name="_Toc344877432"/>
@@ -158,7 +158,7 @@
       <w:pPr>
         <w:pStyle w:val="10"/>
         <w:rPr>
-          <w:rFonts w:ascii="微軟正黑體" w:eastAsia="微軟正黑體" w:hAnsi="微軟正黑體" w:cstheme="minorBidi" w:hint="eastAsia"/>
+          <w:rFonts w:ascii="微軟正黑體" w:eastAsia="微軟正黑體" w:hAnsi="微軟正黑體" w:cstheme="minorBidi"/>
           <w:b w:val="0"/>
           <w:sz w:val="22"/>
           <w:szCs w:val="22"/>
@@ -238,7 +238,7 @@
       <w:pPr>
         <w:pStyle w:val="10"/>
         <w:rPr>
-          <w:rFonts w:ascii="微軟正黑體" w:eastAsia="微軟正黑體" w:hAnsi="微軟正黑體" w:cstheme="minorBidi" w:hint="eastAsia"/>
+          <w:rFonts w:ascii="微軟正黑體" w:eastAsia="微軟正黑體" w:hAnsi="微軟正黑體" w:cstheme="minorBidi"/>
           <w:b w:val="0"/>
           <w:sz w:val="22"/>
           <w:szCs w:val="22"/>
@@ -297,7 +297,7 @@
       <w:pPr>
         <w:pStyle w:val="10"/>
         <w:rPr>
-          <w:rFonts w:ascii="微軟正黑體" w:eastAsia="微軟正黑體" w:hAnsi="微軟正黑體" w:cstheme="minorBidi" w:hint="eastAsia"/>
+          <w:rFonts w:ascii="微軟正黑體" w:eastAsia="微軟正黑體" w:hAnsi="微軟正黑體" w:cstheme="minorBidi"/>
           <w:b w:val="0"/>
           <w:sz w:val="22"/>
           <w:szCs w:val="22"/>
@@ -375,7 +375,7 @@
           <w:tab w:val="left" w:pos="960"/>
         </w:tabs>
         <w:rPr>
-          <w:rFonts w:ascii="微軟正黑體" w:eastAsia="微軟正黑體" w:hAnsi="微軟正黑體" w:cstheme="minorBidi" w:hint="eastAsia"/>
+          <w:rFonts w:ascii="微軟正黑體" w:eastAsia="微軟正黑體" w:hAnsi="微軟正黑體" w:cstheme="minorBidi"/>
           <w:noProof/>
           <w:szCs w:val="22"/>
           <w:lang w:eastAsia="zh-CN"/>
@@ -460,7 +460,7 @@
           <w:tab w:val="left" w:pos="960"/>
         </w:tabs>
         <w:rPr>
-          <w:rFonts w:ascii="微軟正黑體" w:eastAsia="微軟正黑體" w:hAnsi="微軟正黑體" w:cstheme="minorBidi" w:hint="eastAsia"/>
+          <w:rFonts w:ascii="微軟正黑體" w:eastAsia="微軟正黑體" w:hAnsi="微軟正黑體" w:cstheme="minorBidi"/>
           <w:noProof/>
           <w:szCs w:val="22"/>
           <w:lang w:eastAsia="zh-CN"/>
@@ -545,7 +545,7 @@
           <w:tab w:val="left" w:pos="960"/>
         </w:tabs>
         <w:rPr>
-          <w:rFonts w:ascii="微軟正黑體" w:eastAsia="微軟正黑體" w:hAnsi="微軟正黑體" w:cstheme="minorBidi" w:hint="eastAsia"/>
+          <w:rFonts w:ascii="微軟正黑體" w:eastAsia="微軟正黑體" w:hAnsi="微軟正黑體" w:cstheme="minorBidi"/>
           <w:noProof/>
           <w:szCs w:val="22"/>
           <w:lang w:eastAsia="zh-CN"/>
@@ -630,7 +630,7 @@
           <w:tab w:val="left" w:pos="960"/>
         </w:tabs>
         <w:rPr>
-          <w:rFonts w:ascii="微軟正黑體" w:eastAsia="微軟正黑體" w:hAnsi="微軟正黑體" w:cstheme="minorBidi" w:hint="eastAsia"/>
+          <w:rFonts w:ascii="微軟正黑體" w:eastAsia="微軟正黑體" w:hAnsi="微軟正黑體" w:cstheme="minorBidi"/>
           <w:noProof/>
           <w:szCs w:val="22"/>
           <w:lang w:eastAsia="zh-CN"/>
@@ -715,26 +715,26 @@
           <w:tab w:val="left" w:pos="960"/>
         </w:tabs>
         <w:rPr>
+          <w:rFonts w:ascii="微軟正黑體" w:eastAsia="微軟正黑體" w:hAnsi="微軟正黑體" w:cstheme="minorBidi"/>
+          <w:noProof/>
+          <w:szCs w:val="22"/>
+          <w:lang w:eastAsia="zh-CN"/>
+        </w:rPr>
+      </w:pPr>
+      <w:r>
+        <w:rPr>
+          <w:rFonts w:ascii="微軟正黑體" w:eastAsia="微軟正黑體" w:hAnsi="微軟正黑體" w:hint="eastAsia"/>
+          <w:noProof/>
+        </w:rPr>
+        <w:t>1.5</w:t>
+      </w:r>
+      <w:r>
+        <w:rPr>
           <w:rFonts w:ascii="微軟正黑體" w:eastAsia="微軟正黑體" w:hAnsi="微軟正黑體" w:cstheme="minorBidi" w:hint="eastAsia"/>
           <w:noProof/>
           <w:szCs w:val="22"/>
           <w:lang w:eastAsia="zh-CN"/>
         </w:rPr>
-      </w:pPr>
-      <w:r>
-        <w:rPr>
-          <w:rFonts w:ascii="微軟正黑體" w:eastAsia="微軟正黑體" w:hAnsi="微軟正黑體" w:hint="eastAsia"/>
-          <w:noProof/>
-        </w:rPr>
-        <w:t>1.5</w:t>
-      </w:r>
-      <w:r>
-        <w:rPr>
-          <w:rFonts w:ascii="微軟正黑體" w:eastAsia="微軟正黑體" w:hAnsi="微軟正黑體" w:cstheme="minorBidi" w:hint="eastAsia"/>
-          <w:noProof/>
-          <w:szCs w:val="22"/>
-          <w:lang w:eastAsia="zh-CN"/>
-        </w:rPr>
         <w:tab/>
       </w:r>
       <w:r>
@@ -797,7 +797,7 @@
       <w:pPr>
         <w:pStyle w:val="10"/>
         <w:rPr>
-          <w:rFonts w:ascii="微軟正黑體" w:eastAsia="微軟正黑體" w:hAnsi="微軟正黑體" w:cstheme="minorBidi" w:hint="eastAsia"/>
+          <w:rFonts w:ascii="微軟正黑體" w:eastAsia="微軟正黑體" w:hAnsi="微軟正黑體" w:cstheme="minorBidi"/>
           <w:b w:val="0"/>
           <w:sz w:val="22"/>
           <w:szCs w:val="22"/>
@@ -875,7 +875,7 @@
           <w:tab w:val="left" w:pos="960"/>
         </w:tabs>
         <w:rPr>
-          <w:rFonts w:ascii="微軟正黑體" w:eastAsia="微軟正黑體" w:hAnsi="微軟正黑體" w:cstheme="minorBidi" w:hint="eastAsia"/>
+          <w:rFonts w:ascii="微軟正黑體" w:eastAsia="微軟正黑體" w:hAnsi="微軟正黑體" w:cstheme="minorBidi"/>
           <w:noProof/>
           <w:szCs w:val="22"/>
           <w:lang w:eastAsia="zh-CN"/>
@@ -960,7 +960,7 @@
           <w:tab w:val="left" w:pos="960"/>
         </w:tabs>
         <w:rPr>
-          <w:rFonts w:ascii="微軟正黑體" w:eastAsia="微軟正黑體" w:hAnsi="微軟正黑體" w:cstheme="minorBidi" w:hint="eastAsia"/>
+          <w:rFonts w:ascii="微軟正黑體" w:eastAsia="微軟正黑體" w:hAnsi="微軟正黑體" w:cstheme="minorBidi"/>
           <w:noProof/>
           <w:szCs w:val="22"/>
           <w:lang w:eastAsia="zh-CN"/>
@@ -1045,7 +1045,7 @@
           <w:tab w:val="left" w:pos="960"/>
         </w:tabs>
         <w:rPr>
-          <w:rFonts w:ascii="微軟正黑體" w:eastAsia="微軟正黑體" w:hAnsi="微軟正黑體" w:cstheme="minorBidi" w:hint="eastAsia"/>
+          <w:rFonts w:ascii="微軟正黑體" w:eastAsia="微軟正黑體" w:hAnsi="微軟正黑體" w:cstheme="minorBidi"/>
           <w:noProof/>
           <w:szCs w:val="22"/>
           <w:lang w:eastAsia="zh-CN"/>
@@ -1130,26 +1130,26 @@
           <w:tab w:val="left" w:pos="960"/>
         </w:tabs>
         <w:rPr>
+          <w:rFonts w:ascii="微軟正黑體" w:eastAsia="微軟正黑體" w:hAnsi="微軟正黑體" w:cstheme="minorBidi"/>
+          <w:noProof/>
+          <w:szCs w:val="22"/>
+          <w:lang w:eastAsia="zh-CN"/>
+        </w:rPr>
+      </w:pPr>
+      <w:r>
+        <w:rPr>
+          <w:rFonts w:ascii="微軟正黑體" w:eastAsia="微軟正黑體" w:hAnsi="微軟正黑體" w:hint="eastAsia"/>
+          <w:noProof/>
+        </w:rPr>
+        <w:t>2.4</w:t>
+      </w:r>
+      <w:r>
+        <w:rPr>
           <w:rFonts w:ascii="微軟正黑體" w:eastAsia="微軟正黑體" w:hAnsi="微軟正黑體" w:cstheme="minorBidi" w:hint="eastAsia"/>
           <w:noProof/>
           <w:szCs w:val="22"/>
           <w:lang w:eastAsia="zh-CN"/>
         </w:rPr>
-      </w:pPr>
-      <w:r>
-        <w:rPr>
-          <w:rFonts w:ascii="微軟正黑體" w:eastAsia="微軟正黑體" w:hAnsi="微軟正黑體" w:hint="eastAsia"/>
-          <w:noProof/>
-        </w:rPr>
-        <w:t>2.4</w:t>
-      </w:r>
-      <w:r>
-        <w:rPr>
-          <w:rFonts w:ascii="微軟正黑體" w:eastAsia="微軟正黑體" w:hAnsi="微軟正黑體" w:cstheme="minorBidi" w:hint="eastAsia"/>
-          <w:noProof/>
-          <w:szCs w:val="22"/>
-          <w:lang w:eastAsia="zh-CN"/>
-        </w:rPr>
         <w:tab/>
       </w:r>
       <w:r>
@@ -1212,7 +1212,7 @@
       <w:pPr>
         <w:pStyle w:val="10"/>
         <w:rPr>
-          <w:rFonts w:ascii="微軟正黑體" w:eastAsia="微軟正黑體" w:hAnsi="微軟正黑體" w:cstheme="minorBidi" w:hint="eastAsia"/>
+          <w:rFonts w:ascii="微軟正黑體" w:eastAsia="微軟正黑體" w:hAnsi="微軟正黑體" w:cstheme="minorBidi"/>
           <w:b w:val="0"/>
           <w:sz w:val="22"/>
           <w:szCs w:val="22"/>
@@ -1290,7 +1290,7 @@
           <w:tab w:val="left" w:pos="960"/>
         </w:tabs>
         <w:rPr>
-          <w:rFonts w:ascii="微軟正黑體" w:eastAsia="微軟正黑體" w:hAnsi="微軟正黑體" w:cstheme="minorBidi" w:hint="eastAsia"/>
+          <w:rFonts w:ascii="微軟正黑體" w:eastAsia="微軟正黑體" w:hAnsi="微軟正黑體" w:cstheme="minorBidi"/>
           <w:noProof/>
           <w:szCs w:val="22"/>
           <w:lang w:eastAsia="zh-CN"/>
@@ -1375,25 +1375,41 @@
           <w:tab w:val="left" w:pos="960"/>
         </w:tabs>
         <w:rPr>
+          <w:rFonts w:ascii="微軟正黑體" w:eastAsia="微軟正黑體" w:hAnsi="微軟正黑體" w:cstheme="minorBidi"/>
+          <w:noProof/>
+          <w:szCs w:val="22"/>
+          <w:lang w:eastAsia="zh-CN"/>
+        </w:rPr>
+      </w:pPr>
+      <w:r>
+        <w:rPr>
+          <w:rFonts w:ascii="微軟正黑體" w:eastAsia="微軟正黑體" w:hAnsi="微軟正黑體" w:hint="eastAsia"/>
+          <w:noProof/>
+          <w:lang w:eastAsia="zh-CN"/>
+        </w:rPr>
+        <w:t>3.2</w:t>
+      </w:r>
+      <w:r>
+        <w:rPr>
           <w:rFonts w:ascii="微軟正黑體" w:eastAsia="微軟正黑體" w:hAnsi="微軟正黑體" w:cstheme="minorBidi" w:hint="eastAsia"/>
           <w:noProof/>
           <w:szCs w:val="22"/>
           <w:lang w:eastAsia="zh-CN"/>
         </w:rPr>
-      </w:pPr>
+        <w:tab/>
+      </w:r>
       <w:r>
         <w:rPr>
           <w:rFonts w:ascii="微軟正黑體" w:eastAsia="微軟正黑體" w:hAnsi="微軟正黑體" w:hint="eastAsia"/>
           <w:noProof/>
           <w:lang w:eastAsia="zh-CN"/>
         </w:rPr>
-        <w:t>3.2</w:t>
-      </w:r>
-      <w:r>
-        <w:rPr>
-          <w:rFonts w:ascii="微軟正黑體" w:eastAsia="微軟正黑體" w:hAnsi="微軟正黑體" w:cstheme="minorBidi" w:hint="eastAsia"/>
-          <w:noProof/>
-          <w:szCs w:val="22"/>
+        <w:t>功能要求</w:t>
+      </w:r>
+      <w:r>
+        <w:rPr>
+          <w:rFonts w:ascii="微軟正黑體" w:eastAsia="微軟正黑體" w:hAnsi="微軟正黑體" w:hint="eastAsia"/>
+          <w:noProof/>
           <w:lang w:eastAsia="zh-CN"/>
         </w:rPr>
         <w:tab/>
@@ -1402,9 +1418,29 @@
         <w:rPr>
           <w:rFonts w:ascii="微軟正黑體" w:eastAsia="微軟正黑體" w:hAnsi="微軟正黑體" w:hint="eastAsia"/>
           <w:noProof/>
+        </w:rPr>
+        <w:fldChar w:fldCharType="begin"/>
+      </w:r>
+      <w:r>
+        <w:rPr>
+          <w:rFonts w:ascii="微軟正黑體" w:eastAsia="微軟正黑體" w:hAnsi="微軟正黑體" w:hint="eastAsia"/>
+          <w:noProof/>
           <w:lang w:eastAsia="zh-CN"/>
         </w:rPr>
-        <w:t>功能要求</w:t>
+        <w:instrText xml:space="preserve"> PAGEREF _Toc25319684 \h </w:instrText>
+      </w:r>
+      <w:r>
+        <w:rPr>
+          <w:rFonts w:ascii="微軟正黑體" w:eastAsia="微軟正黑體" w:hAnsi="微軟正黑體" w:hint="eastAsia"/>
+          <w:noProof/>
+        </w:rPr>
+      </w:r>
+      <w:r>
+        <w:rPr>
+          <w:rFonts w:ascii="微軟正黑體" w:eastAsia="微軟正黑體" w:hAnsi="微軟正黑體" w:hint="eastAsia"/>
+          <w:noProof/>
+        </w:rPr>
+        <w:fldChar w:fldCharType="separate"/>
       </w:r>
       <w:r>
         <w:rPr>
@@ -1412,42 +1448,6 @@
           <w:noProof/>
           <w:lang w:eastAsia="zh-CN"/>
         </w:rPr>
-        <w:tab/>
-      </w:r>
-      <w:r>
-        <w:rPr>
-          <w:rFonts w:ascii="微軟正黑體" w:eastAsia="微軟正黑體" w:hAnsi="微軟正黑體" w:hint="eastAsia"/>
-          <w:noProof/>
-        </w:rPr>
-        <w:fldChar w:fldCharType="begin"/>
-      </w:r>
-      <w:r>
-        <w:rPr>
-          <w:rFonts w:ascii="微軟正黑體" w:eastAsia="微軟正黑體" w:hAnsi="微軟正黑體" w:hint="eastAsia"/>
-          <w:noProof/>
-          <w:lang w:eastAsia="zh-CN"/>
-        </w:rPr>
-        <w:instrText xml:space="preserve"> PAGEREF _Toc25319684 \h </w:instrText>
-      </w:r>
-      <w:r>
-        <w:rPr>
-          <w:rFonts w:ascii="微軟正黑體" w:eastAsia="微軟正黑體" w:hAnsi="微軟正黑體" w:hint="eastAsia"/>
-          <w:noProof/>
-        </w:rPr>
-      </w:r>
-      <w:r>
-        <w:rPr>
-          <w:rFonts w:ascii="微軟正黑體" w:eastAsia="微軟正黑體" w:hAnsi="微軟正黑體" w:hint="eastAsia"/>
-          <w:noProof/>
-        </w:rPr>
-        <w:fldChar w:fldCharType="separate"/>
-      </w:r>
-      <w:r>
-        <w:rPr>
-          <w:rFonts w:ascii="微軟正黑體" w:eastAsia="微軟正黑體" w:hAnsi="微軟正黑體" w:hint="eastAsia"/>
-          <w:noProof/>
-          <w:lang w:eastAsia="zh-CN"/>
-        </w:rPr>
         <w:t>3</w:t>
       </w:r>
       <w:r>
@@ -1462,7 +1462,7 @@
       <w:pPr>
         <w:pStyle w:val="10"/>
         <w:rPr>
-          <w:rFonts w:ascii="微軟正黑體" w:eastAsia="微軟正黑體" w:hAnsi="微軟正黑體" w:cstheme="minorBidi" w:hint="eastAsia"/>
+          <w:rFonts w:ascii="微軟正黑體" w:eastAsia="微軟正黑體" w:hAnsi="微軟正黑體" w:cstheme="minorBidi"/>
           <w:b w:val="0"/>
           <w:sz w:val="22"/>
           <w:szCs w:val="22"/>
@@ -1545,7 +1545,7 @@
           <w:tab w:val="left" w:pos="960"/>
         </w:tabs>
         <w:rPr>
-          <w:rFonts w:ascii="微軟正黑體" w:eastAsia="微軟正黑體" w:hAnsi="微軟正黑體" w:cstheme="minorBidi" w:hint="eastAsia"/>
+          <w:rFonts w:ascii="微軟正黑體" w:eastAsia="微軟正黑體" w:hAnsi="微軟正黑體" w:cstheme="minorBidi"/>
           <w:noProof/>
           <w:szCs w:val="22"/>
           <w:lang w:eastAsia="zh-CN"/>
@@ -1635,7 +1635,7 @@
           <w:tab w:val="left" w:pos="960"/>
         </w:tabs>
         <w:rPr>
-          <w:rFonts w:ascii="微軟正黑體" w:eastAsia="微軟正黑體" w:hAnsi="微軟正黑體" w:cstheme="minorBidi" w:hint="eastAsia"/>
+          <w:rFonts w:ascii="微軟正黑體" w:eastAsia="微軟正黑體" w:hAnsi="微軟正黑體" w:cstheme="minorBidi"/>
           <w:noProof/>
           <w:szCs w:val="22"/>
           <w:lang w:eastAsia="zh-CN"/>
@@ -1725,25 +1725,41 @@
           <w:tab w:val="left" w:pos="960"/>
         </w:tabs>
         <w:rPr>
+          <w:rFonts w:ascii="微軟正黑體" w:eastAsia="微軟正黑體" w:hAnsi="微軟正黑體" w:cstheme="minorBidi"/>
+          <w:noProof/>
+          <w:szCs w:val="22"/>
+          <w:lang w:eastAsia="zh-CN"/>
+        </w:rPr>
+      </w:pPr>
+      <w:r>
+        <w:rPr>
+          <w:rFonts w:ascii="微軟正黑體" w:eastAsia="微軟正黑體" w:hAnsi="微軟正黑體" w:hint="eastAsia"/>
+          <w:noProof/>
+          <w:lang w:eastAsia="zh-CN"/>
+        </w:rPr>
+        <w:t>4.3</w:t>
+      </w:r>
+      <w:r>
+        <w:rPr>
           <w:rFonts w:ascii="微軟正黑體" w:eastAsia="微軟正黑體" w:hAnsi="微軟正黑體" w:cstheme="minorBidi" w:hint="eastAsia"/>
           <w:noProof/>
           <w:szCs w:val="22"/>
           <w:lang w:eastAsia="zh-CN"/>
         </w:rPr>
-      </w:pPr>
+        <w:tab/>
+      </w:r>
       <w:r>
         <w:rPr>
           <w:rFonts w:ascii="微軟正黑體" w:eastAsia="微軟正黑體" w:hAnsi="微軟正黑體" w:hint="eastAsia"/>
           <w:noProof/>
           <w:lang w:eastAsia="zh-CN"/>
         </w:rPr>
-        <w:t>4.3</w:t>
-      </w:r>
-      <w:r>
-        <w:rPr>
-          <w:rFonts w:ascii="微軟正黑體" w:eastAsia="微軟正黑體" w:hAnsi="微軟正黑體" w:cstheme="minorBidi" w:hint="eastAsia"/>
-          <w:noProof/>
-          <w:szCs w:val="22"/>
+        <w:t>安全要求</w:t>
+      </w:r>
+      <w:r>
+        <w:rPr>
+          <w:rFonts w:ascii="微軟正黑體" w:eastAsia="微軟正黑體" w:hAnsi="微軟正黑體" w:hint="eastAsia"/>
+          <w:noProof/>
           <w:lang w:eastAsia="zh-CN"/>
         </w:rPr>
         <w:tab/>
@@ -1752,9 +1768,29 @@
         <w:rPr>
           <w:rFonts w:ascii="微軟正黑體" w:eastAsia="微軟正黑體" w:hAnsi="微軟正黑體" w:hint="eastAsia"/>
           <w:noProof/>
+        </w:rPr>
+        <w:fldChar w:fldCharType="begin"/>
+      </w:r>
+      <w:r>
+        <w:rPr>
+          <w:rFonts w:ascii="微軟正黑體" w:eastAsia="微軟正黑體" w:hAnsi="微軟正黑體" w:hint="eastAsia"/>
+          <w:noProof/>
           <w:lang w:eastAsia="zh-CN"/>
         </w:rPr>
-        <w:t>安全要求</w:t>
+        <w:instrText xml:space="preserve"> PAGEREF _Toc25319688 \h </w:instrText>
+      </w:r>
+      <w:r>
+        <w:rPr>
+          <w:rFonts w:ascii="微軟正黑體" w:eastAsia="微軟正黑體" w:hAnsi="微軟正黑體" w:hint="eastAsia"/>
+          <w:noProof/>
+        </w:rPr>
+      </w:r>
+      <w:r>
+        <w:rPr>
+          <w:rFonts w:ascii="微軟正黑體" w:eastAsia="微軟正黑體" w:hAnsi="微軟正黑體" w:hint="eastAsia"/>
+          <w:noProof/>
+        </w:rPr>
+        <w:fldChar w:fldCharType="separate"/>
       </w:r>
       <w:r>
         <w:rPr>
@@ -1762,47 +1798,29 @@
           <w:noProof/>
           <w:lang w:eastAsia="zh-CN"/>
         </w:rPr>
-        <w:tab/>
-      </w:r>
-      <w:r>
-        <w:rPr>
-          <w:rFonts w:ascii="微軟正黑體" w:eastAsia="微軟正黑體" w:hAnsi="微軟正黑體" w:hint="eastAsia"/>
-          <w:noProof/>
-        </w:rPr>
-        <w:fldChar w:fldCharType="begin"/>
-      </w:r>
-      <w:r>
-        <w:rPr>
-          <w:rFonts w:ascii="微軟正黑體" w:eastAsia="微軟正黑體" w:hAnsi="微軟正黑體" w:hint="eastAsia"/>
+        <w:t>5</w:t>
+      </w:r>
+      <w:r>
+        <w:rPr>
+          <w:rFonts w:ascii="微軟正黑體" w:eastAsia="微軟正黑體" w:hAnsi="微軟正黑體" w:hint="eastAsia"/>
+          <w:noProof/>
+        </w:rPr>
+        <w:fldChar w:fldCharType="end"/>
+      </w:r>
+    </w:p>
+    <w:p>
+      <w:pPr>
+        <w:rPr>
+          <w:rFonts w:ascii="微軟正黑體" w:eastAsia="微軟正黑體" w:hAnsi="微軟正黑體"/>
+          <w:b/>
           <w:noProof/>
           <w:lang w:eastAsia="zh-CN"/>
         </w:rPr>
-        <w:instrText xml:space="preserve"> PAGEREF _Toc25319688 \h </w:instrText>
-      </w:r>
-      <w:r>
-        <w:rPr>
-          <w:rFonts w:ascii="微軟正黑體" w:eastAsia="微軟正黑體" w:hAnsi="微軟正黑體" w:hint="eastAsia"/>
-          <w:noProof/>
-        </w:rPr>
-      </w:r>
-      <w:r>
-        <w:rPr>
-          <w:rFonts w:ascii="微軟正黑體" w:eastAsia="微軟正黑體" w:hAnsi="微軟正黑體" w:hint="eastAsia"/>
-          <w:noProof/>
-        </w:rPr>
-        <w:fldChar w:fldCharType="separate"/>
-      </w:r>
-      <w:r>
-        <w:rPr>
-          <w:rFonts w:ascii="微軟正黑體" w:eastAsia="微軟正黑體" w:hAnsi="微軟正黑體" w:hint="eastAsia"/>
-          <w:noProof/>
-          <w:lang w:eastAsia="zh-CN"/>
-        </w:rPr>
-        <w:t>5</w:t>
-      </w:r>
-      <w:r>
-        <w:rPr>
-          <w:rFonts w:ascii="微軟正黑體" w:eastAsia="微軟正黑體" w:hAnsi="微軟正黑體" w:hint="eastAsia"/>
+      </w:pPr>
+      <w:r>
+        <w:rPr>
+          <w:rFonts w:ascii="微軟正黑體" w:eastAsia="微軟正黑體" w:hAnsi="微軟正黑體" w:hint="eastAsia"/>
+          <w:b/>
           <w:noProof/>
         </w:rPr>
         <w:fldChar w:fldCharType="end"/>
@@ -1810,27 +1828,9 @@
     </w:p>
     <w:p>
       <w:pPr>
-        <w:rPr>
-          <w:rFonts w:ascii="微軟正黑體" w:eastAsia="微軟正黑體" w:hAnsi="微軟正黑體" w:hint="eastAsia"/>
-          <w:b/>
-          <w:noProof/>
-          <w:lang w:eastAsia="zh-CN"/>
-        </w:rPr>
-      </w:pPr>
-      <w:r>
-        <w:rPr>
-          <w:rFonts w:ascii="微軟正黑體" w:eastAsia="微軟正黑體" w:hAnsi="微軟正黑體" w:hint="eastAsia"/>
-          <w:b/>
-          <w:noProof/>
-        </w:rPr>
-        <w:fldChar w:fldCharType="end"/>
-      </w:r>
-    </w:p>
-    <w:p>
-      <w:pPr>
         <w:pStyle w:val="TOCEntry"/>
         <w:rPr>
-          <w:rFonts w:ascii="微軟正黑體" w:eastAsia="微軟正黑體" w:hAnsi="微軟正黑體" w:hint="eastAsia"/>
+          <w:rFonts w:ascii="微軟正黑體" w:eastAsia="微軟正黑體" w:hAnsi="微軟正黑體"/>
         </w:rPr>
       </w:pPr>
       <w:bookmarkStart w:id="6" w:name="_Toc25319670"/>
@@ -1875,7 +1875,7 @@
             <w:pPr>
               <w:spacing w:before="40" w:after="40"/>
               <w:rPr>
-                <w:rFonts w:ascii="微軟正黑體" w:eastAsia="微軟正黑體" w:hAnsi="微軟正黑體" w:hint="eastAsia"/>
+                <w:rFonts w:ascii="微軟正黑體" w:eastAsia="微軟正黑體" w:hAnsi="微軟正黑體"/>
                 <w:b/>
               </w:rPr>
             </w:pPr>
@@ -1900,7 +1900,7 @@
             <w:pPr>
               <w:spacing w:before="40" w:after="40"/>
               <w:rPr>
-                <w:rFonts w:ascii="微軟正黑體" w:eastAsia="微軟正黑體" w:hAnsi="微軟正黑體" w:hint="eastAsia"/>
+                <w:rFonts w:ascii="微軟正黑體" w:eastAsia="微軟正黑體" w:hAnsi="微軟正黑體"/>
                 <w:b/>
               </w:rPr>
             </w:pPr>
@@ -1925,7 +1925,7 @@
             <w:pPr>
               <w:spacing w:before="40" w:after="40"/>
               <w:rPr>
-                <w:rFonts w:ascii="微軟正黑體" w:eastAsia="微軟正黑體" w:hAnsi="微軟正黑體" w:hint="eastAsia"/>
+                <w:rFonts w:ascii="微軟正黑體" w:eastAsia="微軟正黑體" w:hAnsi="微軟正黑體"/>
                 <w:b/>
               </w:rPr>
             </w:pPr>
@@ -1950,7 +1950,7 @@
             <w:pPr>
               <w:spacing w:before="40" w:after="40"/>
               <w:rPr>
-                <w:rFonts w:ascii="微軟正黑體" w:eastAsia="微軟正黑體" w:hAnsi="微軟正黑體" w:hint="eastAsia"/>
+                <w:rFonts w:ascii="微軟正黑體" w:eastAsia="微軟正黑體" w:hAnsi="微軟正黑體"/>
                 <w:b/>
               </w:rPr>
             </w:pPr>
@@ -1976,7 +1976,7 @@
             <w:pPr>
               <w:spacing w:before="40" w:after="40"/>
               <w:rPr>
-                <w:rFonts w:ascii="微軟正黑體" w:eastAsia="微軟正黑體" w:hAnsi="微軟正黑體" w:hint="eastAsia"/>
+                <w:rFonts w:ascii="微軟正黑體" w:eastAsia="微軟正黑體" w:hAnsi="微軟正黑體"/>
               </w:rPr>
             </w:pPr>
           </w:p>
@@ -1992,7 +1992,7 @@
             <w:pPr>
               <w:spacing w:before="40" w:after="40"/>
               <w:rPr>
-                <w:rFonts w:ascii="微軟正黑體" w:eastAsia="微軟正黑體" w:hAnsi="微軟正黑體" w:hint="eastAsia"/>
+                <w:rFonts w:ascii="微軟正黑體" w:eastAsia="微軟正黑體" w:hAnsi="微軟正黑體"/>
               </w:rPr>
             </w:pPr>
           </w:p>
@@ -2008,7 +2008,7 @@
             <w:pPr>
               <w:spacing w:before="40" w:after="40"/>
               <w:rPr>
-                <w:rFonts w:ascii="微軟正黑體" w:eastAsia="微軟正黑體" w:hAnsi="微軟正黑體" w:hint="eastAsia"/>
+                <w:rFonts w:ascii="微軟正黑體" w:eastAsia="微軟正黑體" w:hAnsi="微軟正黑體"/>
               </w:rPr>
             </w:pPr>
           </w:p>
@@ -2024,7 +2024,7 @@
             <w:pPr>
               <w:spacing w:before="40" w:after="40"/>
               <w:rPr>
-                <w:rFonts w:ascii="微軟正黑體" w:eastAsia="微軟正黑體" w:hAnsi="微軟正黑體" w:hint="eastAsia"/>
+                <w:rFonts w:ascii="微軟正黑體" w:eastAsia="微軟正黑體" w:hAnsi="微軟正黑體"/>
               </w:rPr>
             </w:pPr>
           </w:p>
@@ -2042,7 +2042,7 @@
             <w:pPr>
               <w:spacing w:before="40" w:after="40"/>
               <w:rPr>
-                <w:rFonts w:ascii="微軟正黑體" w:eastAsia="微軟正黑體" w:hAnsi="微軟正黑體" w:hint="eastAsia"/>
+                <w:rFonts w:ascii="微軟正黑體" w:eastAsia="微軟正黑體" w:hAnsi="微軟正黑體"/>
               </w:rPr>
             </w:pPr>
           </w:p>
@@ -2058,7 +2058,7 @@
             <w:pPr>
               <w:spacing w:before="40" w:after="40"/>
               <w:rPr>
-                <w:rFonts w:ascii="微軟正黑體" w:eastAsia="微軟正黑體" w:hAnsi="微軟正黑體" w:hint="eastAsia"/>
+                <w:rFonts w:ascii="微軟正黑體" w:eastAsia="微軟正黑體" w:hAnsi="微軟正黑體"/>
               </w:rPr>
             </w:pPr>
           </w:p>
@@ -2074,7 +2074,7 @@
             <w:pPr>
               <w:spacing w:before="40" w:after="40"/>
               <w:rPr>
-                <w:rFonts w:ascii="微軟正黑體" w:eastAsia="微軟正黑體" w:hAnsi="微軟正黑體" w:hint="eastAsia"/>
+                <w:rFonts w:ascii="微軟正黑體" w:eastAsia="微軟正黑體" w:hAnsi="微軟正黑體"/>
               </w:rPr>
             </w:pPr>
           </w:p>
@@ -2090,7 +2090,7 @@
             <w:pPr>
               <w:spacing w:before="40" w:after="40"/>
               <w:rPr>
-                <w:rFonts w:ascii="微軟正黑體" w:eastAsia="微軟正黑體" w:hAnsi="微軟正黑體" w:hint="eastAsia"/>
+                <w:rFonts w:ascii="微軟正黑體" w:eastAsia="微軟正黑體" w:hAnsi="微軟正黑體"/>
               </w:rPr>
             </w:pPr>
           </w:p>
@@ -2100,7 +2100,7 @@
     <w:p>
       <w:pPr>
         <w:rPr>
-          <w:rFonts w:ascii="微軟正黑體" w:eastAsia="微軟正黑體" w:hAnsi="微軟正黑體" w:hint="eastAsia"/>
+          <w:rFonts w:ascii="微軟正黑體" w:eastAsia="微軟正黑體" w:hAnsi="微軟正黑體"/>
           <w:b/>
         </w:rPr>
       </w:pPr>
@@ -2108,14 +2108,14 @@
     <w:p>
       <w:pPr>
         <w:rPr>
-          <w:rFonts w:ascii="微軟正黑體" w:eastAsia="微軟正黑體" w:hAnsi="微軟正黑體" w:hint="eastAsia"/>
-        </w:rPr>
-      </w:pPr>
-    </w:p>
-    <w:p>
-      <w:pPr>
-        <w:rPr>
-          <w:rFonts w:ascii="微軟正黑體" w:eastAsia="微軟正黑體" w:hAnsi="微軟正黑體" w:hint="eastAsia"/>
+          <w:rFonts w:ascii="微軟正黑體" w:eastAsia="微軟正黑體" w:hAnsi="微軟正黑體"/>
+        </w:rPr>
+      </w:pPr>
+    </w:p>
+    <w:p>
+      <w:pPr>
+        <w:rPr>
+          <w:rFonts w:ascii="微軟正黑體" w:eastAsia="微軟正黑體" w:hAnsi="微軟正黑體"/>
         </w:rPr>
         <w:sectPr>
           <w:headerReference w:type="default" r:id="rId8"/>
@@ -2131,7 +2131,7 @@
       <w:pPr>
         <w:pStyle w:val="1"/>
         <w:rPr>
-          <w:rFonts w:ascii="微軟正黑體" w:eastAsia="微軟正黑體" w:hAnsi="微軟正黑體" w:hint="eastAsia"/>
+          <w:rFonts w:ascii="微軟正黑體" w:eastAsia="微軟正黑體" w:hAnsi="微軟正黑體"/>
         </w:rPr>
       </w:pPr>
       <w:bookmarkStart w:id="7" w:name="_Toc439994665"/>
@@ -2150,7 +2150,7 @@
       <w:pPr>
         <w:pStyle w:val="2"/>
         <w:rPr>
-          <w:rFonts w:ascii="微軟正黑體" w:eastAsia="微軟正黑體" w:hAnsi="微軟正黑體" w:hint="eastAsia"/>
+          <w:rFonts w:ascii="微軟正黑體" w:eastAsia="微軟正黑體" w:hAnsi="微軟正黑體"/>
         </w:rPr>
       </w:pPr>
       <w:bookmarkStart w:id="9" w:name="_Toc439994667"/>
@@ -2173,7 +2173,7 @@
     <w:p>
       <w:pPr>
         <w:rPr>
-          <w:rFonts w:ascii="微軟正黑體" w:eastAsia="微軟正黑體" w:hAnsi="微軟正黑體" w:hint="eastAsia"/>
+          <w:rFonts w:ascii="微軟正黑體" w:eastAsia="微軟正黑體" w:hAnsi="微軟正黑體"/>
         </w:rPr>
       </w:pPr>
       <w:r>
@@ -2186,7 +2186,7 @@
     <w:p>
       <w:pPr>
         <w:rPr>
-          <w:rFonts w:ascii="微軟正黑體" w:eastAsia="微軟正黑體" w:hAnsi="微軟正黑體" w:hint="eastAsia"/>
+          <w:rFonts w:ascii="微軟正黑體" w:eastAsia="微軟正黑體" w:hAnsi="微軟正黑體"/>
         </w:rPr>
       </w:pPr>
       <w:r>
@@ -2199,14 +2199,14 @@
     <w:p>
       <w:pPr>
         <w:rPr>
-          <w:rFonts w:ascii="微軟正黑體" w:eastAsia="微軟正黑體" w:hAnsi="微軟正黑體" w:hint="eastAsia"/>
-        </w:rPr>
-      </w:pPr>
-    </w:p>
-    <w:p>
-      <w:pPr>
-        <w:rPr>
-          <w:rFonts w:ascii="微軟正黑體" w:eastAsia="微軟正黑體" w:hAnsi="微軟正黑體" w:cs="Arial" w:hint="eastAsia"/>
+          <w:rFonts w:ascii="微軟正黑體" w:eastAsia="微軟正黑體" w:hAnsi="微軟正黑體"/>
+        </w:rPr>
+      </w:pPr>
+    </w:p>
+    <w:p>
+      <w:pPr>
+        <w:rPr>
+          <w:rFonts w:ascii="微軟正黑體" w:eastAsia="微軟正黑體" w:hAnsi="微軟正黑體" w:cs="Arial"/>
         </w:rPr>
       </w:pPr>
     </w:p>
@@ -2214,7 +2214,7 @@
       <w:pPr>
         <w:pStyle w:val="template"/>
         <w:rPr>
-          <w:rFonts w:ascii="微軟正黑體" w:eastAsia="微軟正黑體" w:hAnsi="微軟正黑體" w:hint="eastAsia"/>
+          <w:rFonts w:ascii="微軟正黑體" w:eastAsia="微軟正黑體" w:hAnsi="微軟正黑體"/>
         </w:rPr>
       </w:pPr>
       <w:r>
@@ -2229,7 +2229,7 @@
         <w:pStyle w:val="Web"/>
         <w:shd w:val="clear" w:color="auto" w:fill="FFFFFF"/>
         <w:rPr>
-          <w:rFonts w:ascii="微軟正黑體" w:eastAsia="微軟正黑體" w:hAnsi="微軟正黑體" w:hint="eastAsia"/>
+          <w:rFonts w:ascii="微軟正黑體" w:eastAsia="微軟正黑體" w:hAnsi="微軟正黑體"/>
         </w:rPr>
       </w:pPr>
       <w:r>
@@ -2248,7 +2248,7 @@
       <w:pPr>
         <w:pStyle w:val="template"/>
         <w:rPr>
-          <w:rFonts w:ascii="微軟正黑體" w:eastAsia="微軟正黑體" w:hAnsi="微軟正黑體" w:hint="eastAsia"/>
+          <w:rFonts w:ascii="微軟正黑體" w:eastAsia="微軟正黑體" w:hAnsi="微軟正黑體"/>
         </w:rPr>
       </w:pPr>
     </w:p>
@@ -2256,7 +2256,7 @@
       <w:pPr>
         <w:pStyle w:val="2"/>
         <w:rPr>
-          <w:rFonts w:ascii="微軟正黑體" w:eastAsia="微軟正黑體" w:hAnsi="微軟正黑體" w:hint="eastAsia"/>
+          <w:rFonts w:ascii="微軟正黑體" w:eastAsia="微軟正黑體" w:hAnsi="微軟正黑體"/>
         </w:rPr>
       </w:pPr>
       <w:bookmarkStart w:id="11" w:name="_Toc25319673"/>
@@ -2271,7 +2271,7 @@
     <w:p>
       <w:pPr>
         <w:rPr>
-          <w:rFonts w:ascii="微軟正黑體" w:eastAsia="微軟正黑體" w:hAnsi="微軟正黑體" w:hint="eastAsia"/>
+          <w:rFonts w:ascii="微軟正黑體" w:eastAsia="微軟正黑體" w:hAnsi="微軟正黑體"/>
         </w:rPr>
       </w:pPr>
       <w:r>
@@ -2284,7 +2284,7 @@
     <w:p>
       <w:pPr>
         <w:rPr>
-          <w:rFonts w:ascii="微軟正黑體" w:eastAsia="微軟正黑體" w:hAnsi="微軟正黑體" w:hint="eastAsia"/>
+          <w:rFonts w:ascii="微軟正黑體" w:eastAsia="微軟正黑體" w:hAnsi="微軟正黑體"/>
         </w:rPr>
       </w:pPr>
     </w:p>
@@ -2293,7 +2293,7 @@
         <w:pStyle w:val="template"/>
         <w:rPr>
           <w:rStyle w:val="apple-style-span"/>
-          <w:rFonts w:ascii="微軟正黑體" w:eastAsia="微軟正黑體" w:hAnsi="微軟正黑體" w:hint="eastAsia"/>
+          <w:rFonts w:ascii="微軟正黑體" w:eastAsia="微軟正黑體" w:hAnsi="微軟正黑體"/>
           <w:color w:val="000000"/>
         </w:rPr>
       </w:pPr>
@@ -2317,7 +2317,7 @@
         <w:pStyle w:val="Web"/>
         <w:shd w:val="clear" w:color="auto" w:fill="FFFFFF"/>
         <w:rPr>
-          <w:rFonts w:ascii="微軟正黑體" w:eastAsia="微軟正黑體" w:hAnsi="微軟正黑體" w:hint="eastAsia"/>
+          <w:rFonts w:ascii="微軟正黑體" w:eastAsia="微軟正黑體" w:hAnsi="微軟正黑體"/>
         </w:rPr>
       </w:pPr>
       <w:r>
@@ -2348,7 +2348,7 @@
       <w:pPr>
         <w:pStyle w:val="template"/>
         <w:rPr>
-          <w:rFonts w:ascii="微軟正黑體" w:eastAsia="微軟正黑體" w:hAnsi="微軟正黑體" w:hint="eastAsia"/>
+          <w:rFonts w:ascii="微軟正黑體" w:eastAsia="微軟正黑體" w:hAnsi="微軟正黑體"/>
         </w:rPr>
       </w:pPr>
     </w:p>
@@ -2356,7 +2356,7 @@
       <w:pPr>
         <w:pStyle w:val="2"/>
         <w:rPr>
-          <w:rFonts w:ascii="微軟正黑體" w:eastAsia="微軟正黑體" w:hAnsi="微軟正黑體" w:hint="eastAsia"/>
+          <w:rFonts w:ascii="微軟正黑體" w:eastAsia="微軟正黑體" w:hAnsi="微軟正黑體"/>
         </w:rPr>
       </w:pPr>
       <w:bookmarkStart w:id="12" w:name="_Toc439994669"/>
@@ -2373,7 +2373,7 @@
     <w:p>
       <w:pPr>
         <w:rPr>
-          <w:rFonts w:ascii="微軟正黑體" w:eastAsia="微軟正黑體" w:hAnsi="微軟正黑體" w:hint="eastAsia"/>
+          <w:rFonts w:ascii="微軟正黑體" w:eastAsia="微軟正黑體" w:hAnsi="微軟正黑體"/>
         </w:rPr>
       </w:pPr>
       <w:r>
@@ -2386,7 +2386,7 @@
     <w:p>
       <w:pPr>
         <w:rPr>
-          <w:rFonts w:ascii="微軟正黑體" w:eastAsia="微軟正黑體" w:hAnsi="微軟正黑體" w:hint="eastAsia"/>
+          <w:rFonts w:ascii="微軟正黑體" w:eastAsia="微軟正黑體" w:hAnsi="微軟正黑體"/>
         </w:rPr>
       </w:pPr>
     </w:p>
@@ -2394,7 +2394,7 @@
       <w:pPr>
         <w:pStyle w:val="template"/>
         <w:rPr>
-          <w:rFonts w:ascii="微軟正黑體" w:eastAsia="微軟正黑體" w:hAnsi="微軟正黑體" w:hint="eastAsia"/>
+          <w:rFonts w:ascii="微軟正黑體" w:eastAsia="微軟正黑體" w:hAnsi="微軟正黑體"/>
         </w:rPr>
       </w:pPr>
       <w:r>
@@ -2409,7 +2409,7 @@
         <w:pStyle w:val="Web"/>
         <w:shd w:val="clear" w:color="auto" w:fill="FFFFFF"/>
         <w:rPr>
-          <w:rFonts w:ascii="微軟正黑體" w:eastAsia="微軟正黑體" w:hAnsi="微軟正黑體" w:hint="eastAsia"/>
+          <w:rFonts w:ascii="微軟正黑體" w:eastAsia="微軟正黑體" w:hAnsi="微軟正黑體"/>
         </w:rPr>
       </w:pPr>
       <w:r>
@@ -2428,7 +2428,7 @@
       <w:pPr>
         <w:pStyle w:val="template"/>
         <w:rPr>
-          <w:rFonts w:ascii="微軟正黑體" w:eastAsia="微軟正黑體" w:hAnsi="微軟正黑體" w:hint="eastAsia"/>
+          <w:rFonts w:ascii="微軟正黑體" w:eastAsia="微軟正黑體" w:hAnsi="微軟正黑體"/>
         </w:rPr>
       </w:pPr>
     </w:p>
@@ -2436,7 +2436,7 @@
       <w:pPr>
         <w:pStyle w:val="2"/>
         <w:rPr>
-          <w:rFonts w:ascii="微軟正黑體" w:eastAsia="微軟正黑體" w:hAnsi="微軟正黑體" w:hint="eastAsia"/>
+          <w:rFonts w:ascii="微軟正黑體" w:eastAsia="微軟正黑體" w:hAnsi="微軟正黑體"/>
         </w:rPr>
       </w:pPr>
       <w:bookmarkStart w:id="14" w:name="_Toc439994670"/>
@@ -2454,7 +2454,7 @@
     <w:p>
       <w:pPr>
         <w:rPr>
-          <w:rFonts w:ascii="微軟正黑體" w:eastAsia="微軟正黑體" w:hAnsi="微軟正黑體" w:hint="eastAsia"/>
+          <w:rFonts w:ascii="微軟正黑體" w:eastAsia="微軟正黑體" w:hAnsi="微軟正黑體"/>
         </w:rPr>
       </w:pPr>
       <w:r>
@@ -2468,7 +2468,7 @@
       <w:pPr>
         <w:pStyle w:val="template"/>
         <w:rPr>
-          <w:rFonts w:ascii="微軟正黑體" w:eastAsia="微軟正黑體" w:hAnsi="微軟正黑體" w:hint="eastAsia"/>
+          <w:rFonts w:ascii="微軟正黑體" w:eastAsia="微軟正黑體" w:hAnsi="微軟正黑體"/>
         </w:rPr>
       </w:pPr>
       <w:r>
@@ -2483,7 +2483,7 @@
         <w:pStyle w:val="Web"/>
         <w:shd w:val="clear" w:color="auto" w:fill="FFFFFF"/>
         <w:rPr>
-          <w:rFonts w:ascii="微軟正黑體" w:eastAsia="微軟正黑體" w:hAnsi="微軟正黑體" w:hint="eastAsia"/>
+          <w:rFonts w:ascii="微軟正黑體" w:eastAsia="微軟正黑體" w:hAnsi="微軟正黑體"/>
         </w:rPr>
       </w:pPr>
       <w:r>
@@ -2502,7 +2502,7 @@
       <w:pPr>
         <w:pStyle w:val="template"/>
         <w:rPr>
-          <w:rFonts w:ascii="微軟正黑體" w:eastAsia="微軟正黑體" w:hAnsi="微軟正黑體" w:hint="eastAsia"/>
+          <w:rFonts w:ascii="微軟正黑體" w:eastAsia="微軟正黑體" w:hAnsi="微軟正黑體"/>
         </w:rPr>
       </w:pPr>
     </w:p>
@@ -2510,7 +2510,7 @@
       <w:pPr>
         <w:pStyle w:val="2"/>
         <w:rPr>
-          <w:rFonts w:ascii="微軟正黑體" w:eastAsia="微軟正黑體" w:hAnsi="微軟正黑體" w:hint="eastAsia"/>
+          <w:rFonts w:ascii="微軟正黑體" w:eastAsia="微軟正黑體" w:hAnsi="微軟正黑體"/>
         </w:rPr>
       </w:pPr>
       <w:bookmarkStart w:id="16" w:name="_Toc439994672"/>
@@ -2527,7 +2527,7 @@
     <w:p>
       <w:pPr>
         <w:rPr>
-          <w:rFonts w:ascii="微軟正黑體" w:eastAsia="微軟正黑體" w:hAnsi="微軟正黑體" w:hint="eastAsia"/>
+          <w:rFonts w:ascii="微軟正黑體" w:eastAsia="微軟正黑體" w:hAnsi="微軟正黑體"/>
         </w:rPr>
       </w:pPr>
       <w:r>
@@ -2540,7 +2540,7 @@
     <w:p>
       <w:pPr>
         <w:rPr>
-          <w:rFonts w:ascii="微軟正黑體" w:eastAsia="微軟正黑體" w:hAnsi="微軟正黑體" w:hint="eastAsia"/>
+          <w:rFonts w:ascii="微軟正黑體" w:eastAsia="微軟正黑體" w:hAnsi="微軟正黑體"/>
         </w:rPr>
       </w:pPr>
     </w:p>
@@ -2548,7 +2548,7 @@
       <w:pPr>
         <w:pStyle w:val="template"/>
         <w:rPr>
-          <w:rFonts w:ascii="微軟正黑體" w:eastAsia="微軟正黑體" w:hAnsi="微軟正黑體" w:hint="eastAsia"/>
+          <w:rFonts w:ascii="微軟正黑體" w:eastAsia="微軟正黑體" w:hAnsi="微軟正黑體"/>
         </w:rPr>
       </w:pPr>
       <w:r>
@@ -2563,7 +2563,7 @@
         <w:pStyle w:val="Web"/>
         <w:shd w:val="clear" w:color="auto" w:fill="FFFFFF"/>
         <w:rPr>
-          <w:rFonts w:ascii="微軟正黑體" w:eastAsia="微軟正黑體" w:hAnsi="微軟正黑體" w:hint="eastAsia"/>
+          <w:rFonts w:ascii="微軟正黑體" w:eastAsia="微軟正黑體" w:hAnsi="微軟正黑體"/>
         </w:rPr>
       </w:pPr>
       <w:r>
@@ -2582,7 +2582,7 @@
       <w:pPr>
         <w:pStyle w:val="template"/>
         <w:rPr>
-          <w:rFonts w:ascii="微軟正黑體" w:eastAsia="微軟正黑體" w:hAnsi="微軟正黑體" w:hint="eastAsia"/>
+          <w:rFonts w:ascii="微軟正黑體" w:eastAsia="微軟正黑體" w:hAnsi="微軟正黑體"/>
         </w:rPr>
       </w:pPr>
     </w:p>
@@ -2590,7 +2590,7 @@
       <w:pPr>
         <w:pStyle w:val="1"/>
         <w:rPr>
-          <w:rFonts w:ascii="微軟正黑體" w:eastAsia="微軟正黑體" w:hAnsi="微軟正黑體" w:hint="eastAsia"/>
+          <w:rFonts w:ascii="微軟正黑體" w:eastAsia="微軟正黑體" w:hAnsi="微軟正黑體"/>
         </w:rPr>
       </w:pPr>
       <w:bookmarkStart w:id="18" w:name="_Toc439994673"/>
@@ -2623,87 +2623,229 @@
     <w:p>
       <w:pPr>
         <w:rPr>
+          <w:lang w:val="en-US"/>
+        </w:rPr>
+      </w:pPr>
+      <w:r>
+        <w:rPr>
           <w:rFonts w:hint="eastAsia"/>
           <w:lang w:val="en-US"/>
         </w:rPr>
-      </w:pPr>
+        <w:t>External things: email notifications, DB communications</w:t>
+      </w:r>
       <w:r>
         <w:rPr>
           <w:rFonts w:hint="eastAsia"/>
           <w:lang w:val="en-US"/>
         </w:rPr>
-        <w:t>External things: email notifications, DB communications</w:t>
+        <w:t xml:space="preserve"> </w:t>
+      </w:r>
+      <w:r>
+        <w:rPr>
+          <w:lang w:val="en-US"/>
+        </w:rPr>
+        <w:t>s</w:t>
       </w:r>
       <w:r>
         <w:rPr>
           <w:rFonts w:hint="eastAsia"/>
           <w:lang w:val="en-US"/>
         </w:rPr>
-        <w:t xml:space="preserve"> </w:t>
-      </w:r>
-      <w:r>
-        <w:rPr>
-          <w:lang w:val="en-US"/>
-        </w:rPr>
-        <w:t>s</w:t>
+        <w:t>ystem</w:t>
       </w:r>
       <w:r>
         <w:rPr>
           <w:rFonts w:hint="eastAsia"/>
           <w:lang w:val="en-US"/>
         </w:rPr>
-        <w:t>ystem</w:t>
+        <w:t>, other system?, fron</w:t>
       </w:r>
       <w:r>
         <w:rPr>
           <w:rFonts w:hint="eastAsia"/>
           <w:lang w:val="en-US"/>
         </w:rPr>
-        <w:t xml:space="preserve">, other </w:t>
-      </w:r>
-      <w:proofErr w:type="gramStart"/>
-      <w:r>
+        <w:t>tend v.s. backend</w:t>
+      </w:r>
+    </w:p>
+    <w:p>
+      <w:pPr>
         <w:rPr>
           <w:rFonts w:hint="eastAsia"/>
           <w:lang w:val="en-US"/>
         </w:rPr>
-        <w:t>system?,</w:t>
-      </w:r>
-      <w:proofErr w:type="gramEnd"/>
+      </w:pPr>
+    </w:p>
+    <w:p>
+      <w:pPr>
+        <w:rPr>
+          <w:lang w:val="en-US"/>
+        </w:rPr>
+      </w:pPr>
+      <w:r>
+        <w:rPr>
+          <w:lang w:val="en-US"/>
+        </w:rPr>
+        <w:t>U</w:t>
+      </w:r>
       <w:r>
         <w:rPr>
           <w:rFonts w:hint="eastAsia"/>
           <w:lang w:val="en-US"/>
         </w:rPr>
-        <w:t xml:space="preserve"> fron</w:t>
-      </w:r>
+        <w:t xml:space="preserve">ML: </w:t>
+      </w:r>
+    </w:p>
+    <w:p>
+      <w:pPr>
+        <w:pStyle w:val="a9"/>
+        <w:numPr>
+          <w:ilvl w:val="0"/>
+          <w:numId w:val="2"/>
+        </w:numPr>
+        <w:ind w:leftChars="0"/>
+        <w:rPr>
+          <w:lang w:val="en-US"/>
+        </w:rPr>
+      </w:pPr>
       <w:r>
         <w:rPr>
           <w:rFonts w:hint="eastAsia"/>
           <w:lang w:val="en-US"/>
         </w:rPr>
-        <w:t>tend v.s. backend</w:t>
-      </w:r>
-    </w:p>
-    <w:p>
-      <w:pPr>
+        <w:t>整體的</w:t>
+      </w:r>
+      <w:r>
         <w:rPr>
           <w:lang w:val="en-US"/>
         </w:rPr>
-      </w:pPr>
-    </w:p>
-    <w:p>
-      <w:pPr>
+        <w:t>U</w:t>
+      </w:r>
+      <w:r>
         <w:rPr>
           <w:rFonts w:hint="eastAsia"/>
           <w:lang w:val="en-US"/>
         </w:rPr>
-      </w:pPr>
-    </w:p>
-    <w:p>
-      <w:pPr>
-        <w:rPr>
-          <w:rFonts w:ascii="微軟正黑體" w:eastAsia="微軟正黑體" w:hAnsi="微軟正黑體" w:cs="Arial" w:hint="eastAsia"/>
+        <w:t>ML，用</w:t>
+      </w:r>
+      <w:r>
+        <w:rPr>
+          <w:lang w:val="en-US"/>
+        </w:rPr>
+        <w:t>a</w:t>
+      </w:r>
+      <w:r>
+        <w:rPr>
+          <w:rFonts w:hint="eastAsia"/>
+          <w:lang w:val="en-US"/>
+        </w:rPr>
+        <w:t>ssociation的方式畫。（劃分不同的系統零件）</w:t>
+      </w:r>
+    </w:p>
+    <w:p>
+      <w:pPr>
+        <w:pStyle w:val="a9"/>
+        <w:numPr>
+          <w:ilvl w:val="0"/>
+          <w:numId w:val="2"/>
+        </w:numPr>
+        <w:ind w:leftChars="0"/>
+        <w:rPr>
+          <w:lang w:val="en-US"/>
+        </w:rPr>
+      </w:pPr>
+      <w:r>
+        <w:rPr>
+          <w:rFonts w:hint="eastAsia"/>
+          <w:lang w:val="en-US"/>
+        </w:rPr>
+        <w:t>再把子結構展開在母結構。</w:t>
+      </w:r>
+    </w:p>
+    <w:p>
+      <w:pPr>
+        <w:pStyle w:val="a9"/>
+        <w:ind w:leftChars="0"/>
+        <w:rPr>
+          <w:rFonts w:hint="eastAsia"/>
+          <w:lang w:val="en-US"/>
+        </w:rPr>
+      </w:pPr>
+    </w:p>
+    <w:p>
+      <w:pPr>
+        <w:pStyle w:val="a9"/>
+        <w:numPr>
+          <w:ilvl w:val="0"/>
+          <w:numId w:val="2"/>
+        </w:numPr>
+        <w:ind w:leftChars="0"/>
+        <w:rPr>
+          <w:lang w:val="en-US"/>
+        </w:rPr>
+      </w:pPr>
+      <w:r>
+        <w:rPr>
+          <w:rFonts w:hint="eastAsia"/>
+          <w:lang w:val="en-US"/>
+        </w:rPr>
+        <w:t xml:space="preserve">Use </w:t>
+      </w:r>
+      <w:r>
+        <w:rPr>
+          <w:lang w:val="en-US"/>
+        </w:rPr>
+        <w:t>C</w:t>
+      </w:r>
+      <w:r>
+        <w:rPr>
+          <w:rFonts w:hint="eastAsia"/>
+          <w:lang w:val="en-US"/>
+        </w:rPr>
+        <w:t>ase的圖，用</w:t>
+      </w:r>
+      <w:r>
+        <w:rPr>
+          <w:lang w:val="en-US"/>
+        </w:rPr>
+        <w:t>u</w:t>
+      </w:r>
+      <w:r>
+        <w:rPr>
+          <w:rFonts w:hint="eastAsia"/>
+          <w:lang w:val="en-US"/>
+        </w:rPr>
+        <w:t>se case diagram。</w:t>
+      </w:r>
+    </w:p>
+    <w:p>
+      <w:pPr>
+        <w:pStyle w:val="a9"/>
+        <w:ind w:leftChars="0"/>
+        <w:rPr>
+          <w:rFonts w:hint="eastAsia"/>
+          <w:lang w:val="en-US"/>
+        </w:rPr>
+      </w:pPr>
+    </w:p>
+    <w:p>
+      <w:pPr>
+        <w:rPr>
+          <w:lang w:val="en-US"/>
+        </w:rPr>
+      </w:pPr>
+    </w:p>
+    <w:p>
+      <w:pPr>
+        <w:rPr>
+          <w:lang w:val="en-US"/>
+        </w:rPr>
+      </w:pPr>
+    </w:p>
+    <w:p>
+      <w:pPr>
+        <w:rPr>
+          <w:rFonts w:ascii="微軟正黑體" w:eastAsia="微軟正黑體" w:hAnsi="微軟正黑體" w:cs="Arial"/>
           <w:sz w:val="22"/>
           <w:szCs w:val="22"/>
         </w:rPr>
@@ -2728,7 +2870,7 @@
     <w:p>
       <w:pPr>
         <w:rPr>
-          <w:rFonts w:ascii="微軟正黑體" w:eastAsia="微軟正黑體" w:hAnsi="微軟正黑體" w:cs="Arial" w:hint="eastAsia"/>
+          <w:rFonts w:ascii="微軟正黑體" w:eastAsia="微軟正黑體" w:hAnsi="微軟正黑體" w:cs="Arial"/>
           <w:spacing w:val="-3"/>
           <w:sz w:val="22"/>
           <w:szCs w:val="22"/>
@@ -2776,7 +2918,7 @@
       <w:pPr>
         <w:spacing w:line="240" w:lineRule="auto"/>
         <w:rPr>
-          <w:rFonts w:ascii="微軟正黑體" w:eastAsia="微軟正黑體" w:hAnsi="微軟正黑體" w:cs="Arial" w:hint="eastAsia"/>
+          <w:rFonts w:ascii="微軟正黑體" w:eastAsia="微軟正黑體" w:hAnsi="微軟正黑體" w:cs="Arial"/>
           <w:sz w:val="22"/>
           <w:szCs w:val="22"/>
         </w:rPr>
@@ -2796,7 +2938,7 @@
         <w:keepNext/>
         <w:spacing w:line="240" w:lineRule="auto"/>
         <w:rPr>
-          <w:rFonts w:ascii="微軟正黑體" w:eastAsia="微軟正黑體" w:hAnsi="微軟正黑體" w:hint="eastAsia"/>
+          <w:rFonts w:ascii="微軟正黑體" w:eastAsia="微軟正黑體" w:hAnsi="微軟正黑體"/>
         </w:rPr>
       </w:pPr>
       <w:r>
@@ -2806,17 +2948,8 @@
           <w:sz w:val="22"/>
           <w:szCs w:val="22"/>
         </w:rPr>
-        <w:t>使用 UML 為每個使用者類別建立帶有標籤的參與者圖示。為每類使用者建立演員圖示。為您的系統將與之互動的每個外部系統建立參與者圖示。例如，向系統發送週期性訊息的外部時鐘就是參與者。</w:t>
-      </w:r>
-      <w:r>
-        <w:rPr>
-          <w:rFonts w:ascii="微軟正黑體" w:eastAsia="微軟正黑體" w:hAnsi="微軟正黑體" w:cs="Arial" w:hint="eastAsia"/>
-          <w:spacing w:val="-3"/>
-          <w:sz w:val="22"/>
-          <w:szCs w:val="22"/>
-        </w:rPr>
         <w:lastRenderedPageBreak/>
-        <w:t xml:space="preserve">為系統（的部分）建立實體，以提供對系統環境的清晰解釋。使用線條來顯示哪些單位相關，哪些單位不相關。標記這些關係。在本節中，提供外部介面（由參與者表示）的描述。 </w:t>
+        <w:t xml:space="preserve">使用 UML 為每個使用者類別建立帶有標籤的參與者圖示。為每類使用者建立演員圖示。為您的系統將與之互動的每個外部系統建立參與者圖示。例如，向系統發送週期性訊息的外部時鐘就是參與者。為系統（的部分）建立實體，以提供對系統環境的清晰解釋。使用線條來顯示哪些單位相關，哪些單位不相關。標記這些關係。在本節中，提供外部介面（由參與者表示）的描述。 </w:t>
       </w:r>
       <w:r>
         <w:rPr>
@@ -2829,7 +2962,7 @@
       <w:pPr>
         <w:pStyle w:val="Web"/>
         <w:rPr>
-          <w:rFonts w:ascii="微軟正黑體" w:eastAsia="微軟正黑體" w:hAnsi="微軟正黑體" w:hint="eastAsia"/>
+          <w:rFonts w:ascii="微軟正黑體" w:eastAsia="微軟正黑體" w:hAnsi="微軟正黑體"/>
         </w:rPr>
       </w:pPr>
       <w:r>
@@ -2848,7 +2981,7 @@
       <w:pPr>
         <w:pStyle w:val="Web"/>
         <w:rPr>
-          <w:rFonts w:ascii="微軟正黑體" w:eastAsia="微軟正黑體" w:hAnsi="微軟正黑體" w:hint="eastAsia"/>
+          <w:rFonts w:ascii="微軟正黑體" w:eastAsia="微軟正黑體" w:hAnsi="微軟正黑體"/>
           <w:color w:val="FF0000"/>
         </w:rPr>
       </w:pPr>
@@ -2891,7 +3024,7 @@
       <w:pPr>
         <w:pStyle w:val="2"/>
         <w:rPr>
-          <w:rFonts w:ascii="微軟正黑體" w:eastAsia="微軟正黑體" w:hAnsi="微軟正黑體" w:hint="eastAsia"/>
+          <w:rFonts w:ascii="微軟正黑體" w:eastAsia="微軟正黑體" w:hAnsi="微軟正黑體"/>
         </w:rPr>
       </w:pPr>
       <w:bookmarkStart w:id="21" w:name="_Toc25319679"/>
@@ -2906,7 +3039,7 @@
     <w:p>
       <w:pPr>
         <w:rPr>
-          <w:rFonts w:ascii="微軟正黑體" w:eastAsia="微軟正黑體" w:hAnsi="微軟正黑體" w:cs="Arial" w:hint="eastAsia"/>
+          <w:rFonts w:ascii="微軟正黑體" w:eastAsia="微軟正黑體" w:hAnsi="微軟正黑體" w:cs="Arial"/>
           <w:spacing w:val="-3"/>
           <w:sz w:val="22"/>
           <w:szCs w:val="22"/>
@@ -3020,7 +3153,7 @@
       <w:pPr>
         <w:pStyle w:val="Web"/>
         <w:rPr>
-          <w:rFonts w:ascii="微軟正黑體" w:eastAsia="微軟正黑體" w:hAnsi="微軟正黑體" w:hint="eastAsia"/>
+          <w:rFonts w:ascii="微軟正黑體" w:eastAsia="微軟正黑體" w:hAnsi="微軟正黑體"/>
           <w:color w:val="C00000"/>
         </w:rPr>
       </w:pPr>
@@ -3038,6 +3171,190 @@
     </w:p>
     <w:p>
       <w:pPr>
+        <w:pStyle w:val="a9"/>
+        <w:numPr>
+          <w:ilvl w:val="0"/>
+          <w:numId w:val="3"/>
+        </w:numPr>
+        <w:ind w:leftChars="0"/>
+        <w:rPr>
+          <w:rFonts w:ascii="微軟正黑體" w:eastAsia="微軟正黑體" w:hAnsi="微軟正黑體" w:cs="Arial"/>
+          <w:sz w:val="22"/>
+          <w:szCs w:val="22"/>
+        </w:rPr>
+      </w:pPr>
+      <w:r>
+        <w:rPr>
+          <w:rFonts w:ascii="微軟正黑體" w:eastAsia="微軟正黑體" w:hAnsi="微軟正黑體" w:cs="Arial" w:hint="eastAsia"/>
+          <w:sz w:val="22"/>
+          <w:szCs w:val="22"/>
+        </w:rPr>
+        <w:t>預定</w:t>
+      </w:r>
+    </w:p>
+    <w:p>
+      <w:pPr>
+        <w:pStyle w:val="a9"/>
+        <w:numPr>
+          <w:ilvl w:val="0"/>
+          <w:numId w:val="3"/>
+        </w:numPr>
+        <w:ind w:leftChars="0"/>
+        <w:rPr>
+          <w:rFonts w:ascii="微軟正黑體" w:eastAsia="微軟正黑體" w:hAnsi="微軟正黑體" w:cs="Arial"/>
+          <w:sz w:val="22"/>
+          <w:szCs w:val="22"/>
+        </w:rPr>
+      </w:pPr>
+      <w:r>
+        <w:rPr>
+          <w:rFonts w:ascii="微軟正黑體" w:eastAsia="微軟正黑體" w:hAnsi="微軟正黑體" w:cs="Arial" w:hint="eastAsia"/>
+          <w:sz w:val="22"/>
+          <w:szCs w:val="22"/>
+        </w:rPr>
+        <w:t>修改</w:t>
+      </w:r>
+    </w:p>
+    <w:p>
+      <w:pPr>
+        <w:pStyle w:val="a9"/>
+        <w:numPr>
+          <w:ilvl w:val="0"/>
+          <w:numId w:val="3"/>
+        </w:numPr>
+        <w:ind w:leftChars="0"/>
+        <w:rPr>
+          <w:rFonts w:ascii="微軟正黑體" w:eastAsia="微軟正黑體" w:hAnsi="微軟正黑體" w:cs="Arial"/>
+          <w:sz w:val="22"/>
+          <w:szCs w:val="22"/>
+        </w:rPr>
+      </w:pPr>
+      <w:r>
+        <w:rPr>
+          <w:rFonts w:ascii="微軟正黑體" w:eastAsia="微軟正黑體" w:hAnsi="微軟正黑體" w:cs="Arial" w:hint="eastAsia"/>
+          <w:sz w:val="22"/>
+          <w:szCs w:val="22"/>
+        </w:rPr>
+        <w:t>取消</w:t>
+      </w:r>
+    </w:p>
+    <w:p>
+      <w:pPr>
+        <w:pStyle w:val="a9"/>
+        <w:numPr>
+          <w:ilvl w:val="0"/>
+          <w:numId w:val="3"/>
+        </w:numPr>
+        <w:ind w:leftChars="0"/>
+        <w:rPr>
+          <w:rFonts w:ascii="微軟正黑體" w:eastAsia="微軟正黑體" w:hAnsi="微軟正黑體" w:cs="Arial"/>
+          <w:sz w:val="22"/>
+          <w:szCs w:val="22"/>
+        </w:rPr>
+      </w:pPr>
+      <w:r>
+        <w:rPr>
+          <w:rFonts w:ascii="微軟正黑體" w:eastAsia="微軟正黑體" w:hAnsi="微軟正黑體" w:cs="Arial" w:hint="eastAsia"/>
+          <w:sz w:val="22"/>
+          <w:szCs w:val="22"/>
+        </w:rPr>
+        <w:t>通知</w:t>
+      </w:r>
+    </w:p>
+    <w:p>
+      <w:pPr>
+        <w:pStyle w:val="a9"/>
+        <w:numPr>
+          <w:ilvl w:val="0"/>
+          <w:numId w:val="3"/>
+        </w:numPr>
+        <w:ind w:leftChars="0"/>
+        <w:rPr>
+          <w:rFonts w:ascii="微軟正黑體" w:eastAsia="微軟正黑體" w:hAnsi="微軟正黑體" w:cs="Arial"/>
+          <w:sz w:val="22"/>
+          <w:szCs w:val="22"/>
+        </w:rPr>
+      </w:pPr>
+      <w:r>
+        <w:rPr>
+          <w:rFonts w:ascii="微軟正黑體" w:eastAsia="微軟正黑體" w:hAnsi="微軟正黑體" w:cs="Arial" w:hint="eastAsia"/>
+          <w:sz w:val="22"/>
+          <w:szCs w:val="22"/>
+        </w:rPr>
+        <w:t>搜尋房間</w:t>
+      </w:r>
+    </w:p>
+    <w:p>
+      <w:pPr>
+        <w:pStyle w:val="a9"/>
+        <w:numPr>
+          <w:ilvl w:val="0"/>
+          <w:numId w:val="3"/>
+        </w:numPr>
+        <w:ind w:leftChars="0"/>
+        <w:rPr>
+          <w:rFonts w:ascii="微軟正黑體" w:eastAsia="微軟正黑體" w:hAnsi="微軟正黑體" w:cs="Arial"/>
+          <w:sz w:val="22"/>
+          <w:szCs w:val="22"/>
+        </w:rPr>
+      </w:pPr>
+      <w:r>
+        <w:rPr>
+          <w:rFonts w:ascii="微軟正黑體" w:eastAsia="微軟正黑體" w:hAnsi="微軟正黑體" w:cs="Arial" w:hint="eastAsia"/>
+          <w:sz w:val="22"/>
+          <w:szCs w:val="22"/>
+        </w:rPr>
+        <w:t>資訊卡</w:t>
+      </w:r>
+    </w:p>
+    <w:p>
+      <w:pPr>
+        <w:pStyle w:val="a9"/>
+        <w:numPr>
+          <w:ilvl w:val="0"/>
+          <w:numId w:val="3"/>
+        </w:numPr>
+        <w:ind w:leftChars="0"/>
+        <w:rPr>
+          <w:rFonts w:ascii="微軟正黑體" w:eastAsia="微軟正黑體" w:hAnsi="微軟正黑體" w:cs="Arial"/>
+          <w:sz w:val="22"/>
+          <w:szCs w:val="22"/>
+        </w:rPr>
+      </w:pPr>
+      <w:r>
+        <w:rPr>
+          <w:rFonts w:ascii="微軟正黑體" w:eastAsia="微軟正黑體" w:hAnsi="微軟正黑體" w:cs="Arial" w:hint="eastAsia"/>
+          <w:sz w:val="22"/>
+          <w:szCs w:val="22"/>
+        </w:rPr>
+        <w:t>報修（使用者跟管理者的關係）</w:t>
+      </w:r>
+    </w:p>
+    <w:p>
+      <w:pPr>
+        <w:pStyle w:val="a9"/>
+        <w:numPr>
+          <w:ilvl w:val="0"/>
+          <w:numId w:val="3"/>
+        </w:numPr>
+        <w:ind w:leftChars="0"/>
+        <w:rPr>
+          <w:rFonts w:ascii="微軟正黑體" w:eastAsia="微軟正黑體" w:hAnsi="微軟正黑體" w:cs="Arial"/>
+          <w:sz w:val="22"/>
+          <w:szCs w:val="22"/>
+        </w:rPr>
+      </w:pPr>
+      <w:r>
+        <w:rPr>
+          <w:rFonts w:ascii="微軟正黑體" w:eastAsia="微軟正黑體" w:hAnsi="微軟正黑體" w:cs="Arial" w:hint="eastAsia"/>
+          <w:sz w:val="22"/>
+          <w:szCs w:val="22"/>
+        </w:rPr>
+        <w:t>使用評分</w:t>
+      </w:r>
+    </w:p>
+    <w:p>
+      <w:pPr>
         <w:rPr>
           <w:rFonts w:ascii="微軟正黑體" w:eastAsia="微軟正黑體" w:hAnsi="微軟正黑體" w:cs="Arial" w:hint="eastAsia"/>
           <w:sz w:val="22"/>
@@ -3049,7 +3366,7 @@
       <w:pPr>
         <w:spacing w:line="240" w:lineRule="auto"/>
         <w:rPr>
-          <w:rFonts w:ascii="微軟正黑體" w:eastAsia="微軟正黑體" w:hAnsi="微軟正黑體" w:cs="Arial" w:hint="eastAsia"/>
+          <w:rFonts w:ascii="微軟正黑體" w:eastAsia="微軟正黑體" w:hAnsi="微軟正黑體" w:cs="Arial"/>
           <w:sz w:val="22"/>
           <w:szCs w:val="22"/>
         </w:rPr>
@@ -3068,7 +3385,7 @@
       <w:pPr>
         <w:spacing w:line="240" w:lineRule="auto"/>
         <w:rPr>
-          <w:rFonts w:ascii="微軟正黑體" w:eastAsia="微軟正黑體" w:hAnsi="微軟正黑體" w:cs="Arial" w:hint="eastAsia"/>
+          <w:rFonts w:ascii="微軟正黑體" w:eastAsia="微軟正黑體" w:hAnsi="微軟正黑體" w:cs="Arial"/>
           <w:spacing w:val="-3"/>
           <w:sz w:val="22"/>
           <w:szCs w:val="22"/>
@@ -3105,7 +3422,7 @@
       <w:pPr>
         <w:spacing w:line="240" w:lineRule="auto"/>
         <w:rPr>
-          <w:rFonts w:ascii="微軟正黑體" w:eastAsia="微軟正黑體" w:hAnsi="微軟正黑體" w:cs="Arial" w:hint="eastAsia"/>
+          <w:rFonts w:ascii="微軟正黑體" w:eastAsia="微軟正黑體" w:hAnsi="微軟正黑體" w:cs="Arial"/>
           <w:spacing w:val="-3"/>
           <w:sz w:val="22"/>
           <w:szCs w:val="22"/>
@@ -3125,7 +3442,7 @@
       <w:pPr>
         <w:pStyle w:val="Web"/>
         <w:rPr>
-          <w:rFonts w:ascii="微軟正黑體" w:eastAsia="微軟正黑體" w:hAnsi="微軟正黑體" w:hint="eastAsia"/>
+          <w:rFonts w:ascii="微軟正黑體" w:eastAsia="微軟正黑體" w:hAnsi="微軟正黑體"/>
           <w:color w:val="C00000"/>
         </w:rPr>
       </w:pPr>
@@ -3145,7 +3462,7 @@
       <w:pPr>
         <w:pStyle w:val="Web"/>
         <w:rPr>
-          <w:rFonts w:ascii="微軟正黑體" w:eastAsia="微軟正黑體" w:hAnsi="微軟正黑體" w:hint="eastAsia"/>
+          <w:rFonts w:ascii="微軟正黑體" w:eastAsia="微軟正黑體" w:hAnsi="微軟正黑體"/>
         </w:rPr>
       </w:pPr>
       <w:r>
@@ -3157,6 +3474,7 @@
           <w:sz w:val="26"/>
           <w:szCs w:val="26"/>
         </w:rPr>
+        <w:lastRenderedPageBreak/>
         <w:t>每個使用者類別的 UML 用例</w:t>
       </w:r>
       <w:r>
@@ -3176,7 +3494,7 @@
       <w:pPr>
         <w:spacing w:line="240" w:lineRule="auto"/>
         <w:rPr>
-          <w:rFonts w:ascii="微軟正黑體" w:eastAsia="微軟正黑體" w:hAnsi="微軟正黑體" w:cs="Arial" w:hint="eastAsia"/>
+          <w:rFonts w:ascii="微軟正黑體" w:eastAsia="微軟正黑體" w:hAnsi="微軟正黑體" w:cs="Arial"/>
           <w:sz w:val="22"/>
           <w:szCs w:val="22"/>
         </w:rPr>
@@ -3186,7 +3504,7 @@
       <w:pPr>
         <w:spacing w:line="240" w:lineRule="auto"/>
         <w:rPr>
-          <w:rFonts w:ascii="微軟正黑體" w:eastAsia="微軟正黑體" w:hAnsi="微軟正黑體" w:cs="Arial" w:hint="eastAsia"/>
+          <w:rFonts w:ascii="微軟正黑體" w:eastAsia="微軟正黑體" w:hAnsi="微軟正黑體" w:cs="Arial"/>
           <w:sz w:val="22"/>
           <w:szCs w:val="22"/>
         </w:rPr>
@@ -3208,7 +3526,7 @@
       <w:pPr>
         <w:spacing w:line="240" w:lineRule="auto"/>
         <w:rPr>
-          <w:rFonts w:ascii="微軟正黑體" w:eastAsia="微軟正黑體" w:hAnsi="微軟正黑體" w:cs="Arial" w:hint="eastAsia"/>
+          <w:rFonts w:ascii="微軟正黑體" w:eastAsia="微軟正黑體" w:hAnsi="微軟正黑體" w:cs="Arial"/>
           <w:sz w:val="22"/>
           <w:szCs w:val="22"/>
         </w:rPr>
@@ -3238,7 +3556,7 @@
       <w:pPr>
         <w:spacing w:line="240" w:lineRule="auto"/>
         <w:rPr>
-          <w:rFonts w:ascii="微軟正黑體" w:eastAsia="微軟正黑體" w:hAnsi="微軟正黑體" w:cs="Arial" w:hint="eastAsia"/>
+          <w:rFonts w:ascii="微軟正黑體" w:eastAsia="微軟正黑體" w:hAnsi="微軟正黑體" w:cs="Arial"/>
           <w:sz w:val="22"/>
           <w:szCs w:val="22"/>
         </w:rPr>
@@ -3253,7 +3571,6 @@
           <w:sz w:val="22"/>
           <w:szCs w:val="22"/>
         </w:rPr>
-        <w:lastRenderedPageBreak/>
         <w:t> </w:t>
       </w:r>
     </w:p>
@@ -3261,7 +3578,7 @@
       <w:pPr>
         <w:spacing w:line="240" w:lineRule="auto"/>
         <w:rPr>
-          <w:rFonts w:ascii="微軟正黑體" w:eastAsia="微軟正黑體" w:hAnsi="微軟正黑體" w:cs="Arial" w:hint="eastAsia"/>
+          <w:rFonts w:ascii="微軟正黑體" w:eastAsia="微軟正黑體" w:hAnsi="微軟正黑體" w:cs="Arial"/>
           <w:sz w:val="22"/>
           <w:szCs w:val="22"/>
         </w:rPr>
@@ -3283,7 +3600,7 @@
       <w:pPr>
         <w:spacing w:line="240" w:lineRule="auto"/>
         <w:rPr>
-          <w:rFonts w:ascii="微軟正黑體" w:eastAsia="微軟正黑體" w:hAnsi="微軟正黑體" w:cs="Arial" w:hint="eastAsia"/>
+          <w:rFonts w:ascii="微軟正黑體" w:eastAsia="微軟正黑體" w:hAnsi="微軟正黑體" w:cs="Arial"/>
           <w:sz w:val="22"/>
           <w:szCs w:val="22"/>
         </w:rPr>
@@ -3301,7 +3618,7 @@
       <w:pPr>
         <w:spacing w:line="240" w:lineRule="auto"/>
         <w:rPr>
-          <w:rFonts w:ascii="微軟正黑體" w:eastAsia="微軟正黑體" w:hAnsi="微軟正黑體" w:cs="Arial" w:hint="eastAsia"/>
+          <w:rFonts w:ascii="微軟正黑體" w:eastAsia="微軟正黑體" w:hAnsi="微軟正黑體" w:cs="Arial"/>
           <w:sz w:val="22"/>
           <w:szCs w:val="22"/>
         </w:rPr>
@@ -3323,7 +3640,7 @@
       <w:pPr>
         <w:spacing w:line="240" w:lineRule="auto"/>
         <w:rPr>
-          <w:rFonts w:ascii="微軟正黑體" w:eastAsia="微軟正黑體" w:hAnsi="微軟正黑體" w:cs="Arial" w:hint="eastAsia"/>
+          <w:rFonts w:ascii="微軟正黑體" w:eastAsia="微軟正黑體" w:hAnsi="微軟正黑體" w:cs="Arial"/>
           <w:sz w:val="22"/>
           <w:szCs w:val="22"/>
         </w:rPr>
@@ -3345,7 +3662,7 @@
       <w:pPr>
         <w:spacing w:line="240" w:lineRule="auto"/>
         <w:rPr>
-          <w:rFonts w:ascii="微軟正黑體" w:eastAsia="微軟正黑體" w:hAnsi="微軟正黑體" w:cs="Arial" w:hint="eastAsia"/>
+          <w:rFonts w:ascii="微軟正黑體" w:eastAsia="微軟正黑體" w:hAnsi="微軟正黑體" w:cs="Arial"/>
           <w:sz w:val="22"/>
           <w:szCs w:val="22"/>
         </w:rPr>
@@ -3363,7 +3680,7 @@
       <w:pPr>
         <w:spacing w:line="240" w:lineRule="auto"/>
         <w:rPr>
-          <w:rFonts w:ascii="微軟正黑體" w:eastAsia="微軟正黑體" w:hAnsi="微軟正黑體" w:cs="Arial" w:hint="eastAsia"/>
+          <w:rFonts w:ascii="微軟正黑體" w:eastAsia="微軟正黑體" w:hAnsi="微軟正黑體" w:cs="Arial"/>
           <w:sz w:val="22"/>
           <w:szCs w:val="22"/>
         </w:rPr>
@@ -3381,7 +3698,7 @@
       <w:pPr>
         <w:spacing w:line="240" w:lineRule="auto"/>
         <w:rPr>
-          <w:rFonts w:ascii="微軟正黑體" w:eastAsia="微軟正黑體" w:hAnsi="微軟正黑體" w:cs="Arial" w:hint="eastAsia"/>
+          <w:rFonts w:ascii="微軟正黑體" w:eastAsia="微軟正黑體" w:hAnsi="微軟正黑體" w:cs="Arial"/>
           <w:sz w:val="22"/>
           <w:szCs w:val="22"/>
         </w:rPr>
@@ -3403,7 +3720,7 @@
       <w:pPr>
         <w:spacing w:line="240" w:lineRule="auto"/>
         <w:rPr>
-          <w:rFonts w:ascii="微軟正黑體" w:eastAsia="微軟正黑體" w:hAnsi="微軟正黑體" w:cs="Arial" w:hint="eastAsia"/>
+          <w:rFonts w:ascii="微軟正黑體" w:eastAsia="微軟正黑體" w:hAnsi="微軟正黑體" w:cs="Arial"/>
           <w:sz w:val="22"/>
           <w:szCs w:val="22"/>
         </w:rPr>
@@ -3421,7 +3738,7 @@
       <w:pPr>
         <w:spacing w:line="240" w:lineRule="auto"/>
         <w:rPr>
-          <w:rFonts w:ascii="微軟正黑體" w:eastAsia="微軟正黑體" w:hAnsi="微軟正黑體" w:cs="Arial" w:hint="eastAsia"/>
+          <w:rFonts w:ascii="微軟正黑體" w:eastAsia="微軟正黑體" w:hAnsi="微軟正黑體" w:cs="Arial"/>
           <w:sz w:val="22"/>
           <w:szCs w:val="22"/>
         </w:rPr>
@@ -3440,7 +3757,7 @@
         <w:spacing w:line="240" w:lineRule="auto"/>
         <w:ind w:left="720" w:hanging="720"/>
         <w:rPr>
-          <w:rFonts w:ascii="微軟正黑體" w:eastAsia="微軟正黑體" w:hAnsi="微軟正黑體" w:cs="Arial" w:hint="eastAsia"/>
+          <w:rFonts w:ascii="微軟正黑體" w:eastAsia="微軟正黑體" w:hAnsi="微軟正黑體" w:cs="Arial"/>
           <w:sz w:val="22"/>
           <w:szCs w:val="22"/>
         </w:rPr>
@@ -3459,7 +3776,7 @@
         <w:spacing w:line="240" w:lineRule="auto"/>
         <w:ind w:left="720" w:hanging="720"/>
         <w:rPr>
-          <w:rFonts w:ascii="微軟正黑體" w:eastAsia="微軟正黑體" w:hAnsi="微軟正黑體" w:cs="Arial" w:hint="eastAsia"/>
+          <w:rFonts w:ascii="微軟正黑體" w:eastAsia="微軟正黑體" w:hAnsi="微軟正黑體" w:cs="Arial"/>
           <w:sz w:val="22"/>
           <w:szCs w:val="22"/>
         </w:rPr>
@@ -3478,7 +3795,7 @@
         <w:spacing w:line="240" w:lineRule="auto"/>
         <w:ind w:left="720" w:hanging="720"/>
         <w:rPr>
-          <w:rFonts w:ascii="微軟正黑體" w:eastAsia="微軟正黑體" w:hAnsi="微軟正黑體" w:cs="Arial" w:hint="eastAsia"/>
+          <w:rFonts w:ascii="微軟正黑體" w:eastAsia="微軟正黑體" w:hAnsi="微軟正黑體" w:cs="Arial"/>
           <w:sz w:val="22"/>
           <w:szCs w:val="22"/>
         </w:rPr>
@@ -3496,7 +3813,7 @@
       <w:pPr>
         <w:spacing w:line="240" w:lineRule="auto"/>
         <w:rPr>
-          <w:rFonts w:ascii="微軟正黑體" w:eastAsia="微軟正黑體" w:hAnsi="微軟正黑體" w:cs="Arial" w:hint="eastAsia"/>
+          <w:rFonts w:ascii="微軟正黑體" w:eastAsia="微軟正黑體" w:hAnsi="微軟正黑體" w:cs="Arial"/>
           <w:sz w:val="22"/>
           <w:szCs w:val="22"/>
         </w:rPr>
@@ -3515,7 +3832,7 @@
       <w:pPr>
         <w:spacing w:line="240" w:lineRule="auto"/>
         <w:rPr>
-          <w:rFonts w:ascii="微軟正黑體" w:eastAsia="微軟正黑體" w:hAnsi="微軟正黑體" w:cs="Arial" w:hint="eastAsia"/>
+          <w:rFonts w:ascii="微軟正黑體" w:eastAsia="微軟正黑體" w:hAnsi="微軟正黑體" w:cs="Arial"/>
           <w:sz w:val="22"/>
           <w:szCs w:val="22"/>
         </w:rPr>
@@ -3614,7 +3931,7 @@
       <w:pPr>
         <w:spacing w:line="240" w:lineRule="auto"/>
         <w:rPr>
-          <w:rFonts w:ascii="微軟正黑體" w:eastAsia="微軟正黑體" w:hAnsi="微軟正黑體" w:cs="Arial" w:hint="eastAsia"/>
+          <w:rFonts w:ascii="微軟正黑體" w:eastAsia="微軟正黑體" w:hAnsi="微軟正黑體" w:cs="Arial"/>
           <w:sz w:val="22"/>
           <w:szCs w:val="22"/>
         </w:rPr>
@@ -3633,7 +3950,7 @@
       <w:pPr>
         <w:spacing w:line="240" w:lineRule="auto"/>
         <w:rPr>
-          <w:rFonts w:ascii="微軟正黑體" w:eastAsia="微軟正黑體" w:hAnsi="微軟正黑體" w:hint="eastAsia"/>
+          <w:rFonts w:ascii="微軟正黑體" w:eastAsia="微軟正黑體" w:hAnsi="微軟正黑體"/>
         </w:rPr>
       </w:pPr>
       <w:r>
@@ -3696,7 +4013,7 @@
       <w:pPr>
         <w:spacing w:line="240" w:lineRule="auto"/>
         <w:rPr>
-          <w:rFonts w:ascii="微軟正黑體" w:eastAsia="微軟正黑體" w:hAnsi="微軟正黑體" w:hint="eastAsia"/>
+          <w:rFonts w:ascii="微軟正黑體" w:eastAsia="微軟正黑體" w:hAnsi="微軟正黑體"/>
           <w:szCs w:val="24"/>
         </w:rPr>
       </w:pPr>
@@ -3705,7 +4022,7 @@
       <w:pPr>
         <w:pStyle w:val="2"/>
         <w:rPr>
-          <w:rFonts w:ascii="微軟正黑體" w:eastAsia="微軟正黑體" w:hAnsi="微軟正黑體" w:hint="eastAsia"/>
+          <w:rFonts w:ascii="微軟正黑體" w:eastAsia="微軟正黑體" w:hAnsi="微軟正黑體"/>
         </w:rPr>
       </w:pPr>
       <w:bookmarkStart w:id="22" w:name="_Toc25319680"/>
@@ -3721,7 +4038,7 @@
       <w:pPr>
         <w:pStyle w:val="template"/>
         <w:rPr>
-          <w:rFonts w:ascii="微軟正黑體" w:eastAsia="微軟正黑體" w:hAnsi="微軟正黑體" w:hint="eastAsia"/>
+          <w:rFonts w:ascii="微軟正黑體" w:eastAsia="微軟正黑體" w:hAnsi="微軟正黑體"/>
         </w:rPr>
       </w:pPr>
       <w:r>
@@ -3783,7 +4100,7 @@
       <w:pPr>
         <w:pStyle w:val="Web"/>
         <w:rPr>
-          <w:rFonts w:ascii="微軟正黑體" w:eastAsia="微軟正黑體" w:hAnsi="微軟正黑體" w:hint="eastAsia"/>
+          <w:rFonts w:ascii="微軟正黑體" w:eastAsia="微軟正黑體" w:hAnsi="微軟正黑體"/>
           <w:color w:val="C00000"/>
         </w:rPr>
       </w:pPr>
@@ -3796,6 +4113,7 @@
           <w:sz w:val="26"/>
           <w:szCs w:val="26"/>
         </w:rPr>
+        <w:lastRenderedPageBreak/>
         <w:t xml:space="preserve">根據經驗和技術專長定位用戶 </w:t>
       </w:r>
     </w:p>
@@ -3803,7 +4121,7 @@
       <w:pPr>
         <w:pStyle w:val="Web"/>
         <w:rPr>
-          <w:rFonts w:ascii="微軟正黑體" w:eastAsia="微軟正黑體" w:hAnsi="微軟正黑體" w:hint="eastAsia"/>
+          <w:rFonts w:ascii="微軟正黑體" w:eastAsia="微軟正黑體" w:hAnsi="微軟正黑體"/>
           <w:color w:val="C00000"/>
         </w:rPr>
       </w:pPr>
@@ -3823,7 +4141,7 @@
       <w:pPr>
         <w:pStyle w:val="Web"/>
         <w:rPr>
-          <w:rFonts w:ascii="微軟正黑體" w:eastAsia="微軟正黑體" w:hAnsi="微軟正黑體" w:hint="eastAsia"/>
+          <w:rFonts w:ascii="微軟正黑體" w:eastAsia="微軟正黑體" w:hAnsi="微軟正黑體"/>
           <w:color w:val="C00000"/>
         </w:rPr>
       </w:pPr>
@@ -3843,7 +4161,7 @@
       <w:pPr>
         <w:pStyle w:val="Web"/>
         <w:rPr>
-          <w:rFonts w:ascii="微軟正黑體" w:eastAsia="微軟正黑體" w:hAnsi="微軟正黑體" w:hint="eastAsia"/>
+          <w:rFonts w:ascii="微軟正黑體" w:eastAsia="微軟正黑體" w:hAnsi="微軟正黑體"/>
           <w:color w:val="C00000"/>
         </w:rPr>
       </w:pPr>
@@ -3856,7 +4174,6 @@
           <w:sz w:val="26"/>
           <w:szCs w:val="26"/>
         </w:rPr>
-        <w:lastRenderedPageBreak/>
         <w:t>設計的目標是什麼？可以修改什麼？</w:t>
       </w:r>
     </w:p>
@@ -3865,6 +4182,64 @@
         <w:pStyle w:val="template"/>
         <w:rPr>
           <w:rFonts w:ascii="微軟正黑體" w:eastAsia="微軟正黑體" w:hAnsi="微軟正黑體" w:hint="eastAsia"/>
+          <w:i w:val="0"/>
+          <w:iCs/>
+          <w:lang w:val="en-US"/>
+        </w:rPr>
+      </w:pPr>
+      <w:r>
+        <w:rPr>
+          <w:rFonts w:ascii="微軟正黑體" w:eastAsia="微軟正黑體" w:hAnsi="微軟正黑體" w:hint="eastAsia"/>
+          <w:i w:val="0"/>
+          <w:iCs/>
+        </w:rPr>
+        <w:t>劃一下</w:t>
+      </w:r>
+      <w:r>
+        <w:rPr>
+          <w:rFonts w:ascii="微軟正黑體" w:eastAsia="微軟正黑體" w:hAnsi="微軟正黑體"/>
+          <w:i w:val="0"/>
+          <w:iCs/>
+          <w:lang w:val="en-US"/>
+        </w:rPr>
+        <w:t>U</w:t>
+      </w:r>
+      <w:r>
+        <w:rPr>
+          <w:rFonts w:ascii="微軟正黑體" w:eastAsia="微軟正黑體" w:hAnsi="微軟正黑體" w:hint="eastAsia"/>
+          <w:i w:val="0"/>
+          <w:iCs/>
+          <w:lang w:val="en-US"/>
+        </w:rPr>
+        <w:t>I介面，登入，然後依序規劃上面的</w:t>
+      </w:r>
+      <w:r>
+        <w:rPr>
+          <w:rFonts w:ascii="微軟正黑體" w:eastAsia="微軟正黑體" w:hAnsi="微軟正黑體"/>
+          <w:i w:val="0"/>
+          <w:iCs/>
+          <w:lang w:val="en-US"/>
+        </w:rPr>
+        <w:t>u</w:t>
+      </w:r>
+      <w:r>
+        <w:rPr>
+          <w:rFonts w:ascii="微軟正黑體" w:eastAsia="微軟正黑體" w:hAnsi="微軟正黑體" w:hint="eastAsia"/>
+          <w:i w:val="0"/>
+          <w:iCs/>
+          <w:lang w:val="en-US"/>
+        </w:rPr>
+        <w:t>se case的畫面。</w:t>
+      </w:r>
+    </w:p>
+    <w:p>
+      <w:pPr>
+        <w:pStyle w:val="template"/>
+        <w:rPr>
+          <w:rFonts w:ascii="微軟正黑體" w:eastAsia="微軟正黑體" w:hAnsi="微軟正黑體" w:hint="eastAsia"/>
+          <w:i w:val="0"/>
+          <w:iCs/>
+          <w:lang w:val="en-US"/>
         </w:rPr>
       </w:pPr>
     </w:p>
@@ -3872,7 +4247,7 @@
       <w:pPr>
         <w:pStyle w:val="2"/>
         <w:rPr>
-          <w:rFonts w:ascii="微軟正黑體" w:eastAsia="微軟正黑體" w:hAnsi="微軟正黑體" w:hint="eastAsia"/>
+          <w:rFonts w:ascii="微軟正黑體" w:eastAsia="微軟正黑體" w:hAnsi="微軟正黑體"/>
         </w:rPr>
       </w:pPr>
       <w:bookmarkStart w:id="23" w:name="_Toc25319681"/>
@@ -3887,7 +4262,7 @@
     <w:p>
       <w:pPr>
         <w:rPr>
-          <w:rFonts w:ascii="微軟正黑體" w:eastAsia="微軟正黑體" w:hAnsi="微軟正黑體" w:cs="Arial" w:hint="eastAsia"/>
+          <w:rFonts w:ascii="微軟正黑體" w:eastAsia="微軟正黑體" w:hAnsi="微軟正黑體" w:cs="Arial"/>
           <w:sz w:val="22"/>
           <w:szCs w:val="22"/>
         </w:rPr>
@@ -3947,7 +4322,7 @@
       <w:pPr>
         <w:spacing w:line="240" w:lineRule="auto"/>
         <w:rPr>
-          <w:rFonts w:ascii="微軟正黑體" w:eastAsia="微軟正黑體" w:hAnsi="微軟正黑體" w:cs="Arial" w:hint="eastAsia"/>
+          <w:rFonts w:ascii="微軟正黑體" w:eastAsia="微軟正黑體" w:hAnsi="微軟正黑體" w:cs="Arial"/>
           <w:sz w:val="22"/>
           <w:szCs w:val="22"/>
         </w:rPr>
@@ -3966,7 +4341,7 @@
       <w:pPr>
         <w:spacing w:line="240" w:lineRule="auto"/>
         <w:rPr>
-          <w:rFonts w:ascii="微軟正黑體" w:eastAsia="微軟正黑體" w:hAnsi="微軟正黑體" w:hint="eastAsia"/>
+          <w:rFonts w:ascii="微軟正黑體" w:eastAsia="微軟正黑體" w:hAnsi="微軟正黑體"/>
         </w:rPr>
       </w:pPr>
       <w:r>
@@ -4009,7 +4384,7 @@
       <w:pPr>
         <w:pStyle w:val="Web"/>
         <w:rPr>
-          <w:rFonts w:ascii="微軟正黑體" w:eastAsia="微軟正黑體" w:hAnsi="微軟正黑體" w:hint="eastAsia"/>
+          <w:rFonts w:ascii="微軟正黑體" w:eastAsia="微軟正黑體" w:hAnsi="微軟正黑體"/>
           <w:color w:val="C00000"/>
         </w:rPr>
       </w:pPr>
@@ -4027,18 +4402,285 @@
     </w:p>
     <w:p>
       <w:pPr>
+        <w:pStyle w:val="a9"/>
+        <w:numPr>
+          <w:ilvl w:val="0"/>
+          <w:numId w:val="4"/>
+        </w:numPr>
         <w:spacing w:line="240" w:lineRule="auto"/>
+        <w:ind w:leftChars="0"/>
         <w:rPr>
           <w:rFonts w:ascii="微軟正黑體" w:eastAsia="微軟正黑體" w:hAnsi="微軟正黑體" w:hint="eastAsia"/>
           <w:szCs w:val="24"/>
         </w:rPr>
       </w:pPr>
+      <w:r>
+        <w:rPr>
+          <w:rFonts w:ascii="Times New Roman" w:hAnsi="Times New Roman"/>
+          <w:b/>
+          <w:bCs/>
+          <w:sz w:val="27"/>
+          <w:szCs w:val="27"/>
+        </w:rPr>
+        <w:t>Data Security and Privacy</w:t>
+      </w:r>
+      <w:r>
+        <w:rPr>
+          <w:rFonts w:ascii="Times New Roman" w:hAnsi="Times New Roman" w:hint="eastAsia"/>
+          <w:b/>
+          <w:bCs/>
+          <w:sz w:val="27"/>
+          <w:szCs w:val="27"/>
+        </w:rPr>
+        <w:t xml:space="preserve">: </w:t>
+      </w:r>
+      <w:r>
+        <w:rPr>
+          <w:rFonts w:ascii="微軟正黑體" w:eastAsia="微軟正黑體" w:hAnsi="微軟正黑體" w:hint="eastAsia"/>
+          <w:szCs w:val="24"/>
+        </w:rPr>
+        <w:t>系統必須是安全的</w:t>
+      </w:r>
+      <w:r>
+        <w:rPr>
+          <w:rFonts w:ascii="微軟正黑體" w:eastAsia="微軟正黑體" w:hAnsi="微軟正黑體"/>
+          <w:szCs w:val="24"/>
+          <w:lang w:val="en-US"/>
+        </w:rPr>
+        <w:t>-</w:t>
+      </w:r>
+      <w:r>
+        <w:rPr>
+          <w:rFonts w:ascii="微軟正黑體" w:eastAsia="微軟正黑體" w:hAnsi="微軟正黑體" w:hint="eastAsia"/>
+          <w:szCs w:val="24"/>
+          <w:lang w:val="en-US"/>
+        </w:rPr>
+        <w:t>&gt; 輸入的密碼必須是星號，以加密的方式，存在</w:t>
+      </w:r>
+      <w:r>
+        <w:rPr>
+          <w:rFonts w:ascii="微軟正黑體" w:eastAsia="微軟正黑體" w:hAnsi="微軟正黑體"/>
+          <w:szCs w:val="24"/>
+          <w:lang w:val="en-US"/>
+        </w:rPr>
+        <w:t>D</w:t>
+      </w:r>
+      <w:r>
+        <w:rPr>
+          <w:rFonts w:ascii="微軟正黑體" w:eastAsia="微軟正黑體" w:hAnsi="微軟正黑體" w:hint="eastAsia"/>
+          <w:szCs w:val="24"/>
+          <w:lang w:val="en-US"/>
+        </w:rPr>
+        <w:t>ataBase。</w:t>
+      </w:r>
+      <w:r>
+        <w:rPr>
+          <w:rFonts w:ascii="微軟正黑體" w:eastAsia="微軟正黑體" w:hAnsi="微軟正黑體" w:hint="eastAsia"/>
+          <w:szCs w:val="24"/>
+        </w:rPr>
+        <w:t>密碼必須要</w:t>
+      </w:r>
+      <w:r>
+        <w:rPr>
+          <w:rFonts w:ascii="微軟正黑體" w:eastAsia="微軟正黑體" w:hAnsi="微軟正黑體" w:hint="eastAsia"/>
+          <w:szCs w:val="24"/>
+        </w:rPr>
+        <w:t>至少</w:t>
+      </w:r>
+      <w:r>
+        <w:rPr>
+          <w:rFonts w:ascii="微軟正黑體" w:eastAsia="微軟正黑體" w:hAnsi="微軟正黑體" w:hint="eastAsia"/>
+          <w:szCs w:val="24"/>
+          <w:lang w:val="en-US"/>
+        </w:rPr>
+        <w:t>3</w:t>
+      </w:r>
+      <w:r>
+        <w:rPr>
+          <w:rFonts w:ascii="微軟正黑體" w:eastAsia="微軟正黑體" w:hAnsi="微軟正黑體" w:hint="eastAsia"/>
+          <w:szCs w:val="24"/>
+          <w:lang w:val="en-US"/>
+        </w:rPr>
+        <w:t>位，含英文及數字，及大小寫。</w:t>
+      </w:r>
+    </w:p>
+    <w:p>
+      <w:pPr>
+        <w:pStyle w:val="a9"/>
+        <w:numPr>
+          <w:ilvl w:val="0"/>
+          <w:numId w:val="4"/>
+        </w:numPr>
+        <w:spacing w:line="240" w:lineRule="auto"/>
+        <w:ind w:leftChars="0"/>
+        <w:rPr>
+          <w:rFonts w:ascii="微軟正黑體" w:eastAsia="微軟正黑體" w:hAnsi="微軟正黑體"/>
+          <w:szCs w:val="24"/>
+        </w:rPr>
+      </w:pPr>
+      <w:r>
+        <w:rPr>
+          <w:rFonts w:ascii="Times New Roman" w:hAnsi="Times New Roman"/>
+          <w:b/>
+          <w:bCs/>
+          <w:sz w:val="27"/>
+          <w:szCs w:val="27"/>
+        </w:rPr>
+        <w:t>User-Friendly Registration</w:t>
+      </w:r>
+      <w:r>
+        <w:rPr>
+          <w:rFonts w:ascii="Times New Roman" w:hAnsi="Times New Roman" w:hint="eastAsia"/>
+          <w:b/>
+          <w:bCs/>
+          <w:sz w:val="27"/>
+          <w:szCs w:val="27"/>
+        </w:rPr>
+        <w:t xml:space="preserve">: </w:t>
+      </w:r>
+      <w:r>
+        <w:rPr>
+          <w:rFonts w:ascii="微軟正黑體" w:eastAsia="微軟正黑體" w:hAnsi="微軟正黑體" w:hint="eastAsia"/>
+          <w:szCs w:val="24"/>
+          <w:lang w:val="en-US"/>
+        </w:rPr>
+        <w:t>註冊帳號只需要填寫最少的（姓名、信箱、密碼），其他的部分都是</w:t>
+      </w:r>
+      <w:r>
+        <w:rPr>
+          <w:rFonts w:ascii="微軟正黑體" w:eastAsia="微軟正黑體" w:hAnsi="微軟正黑體"/>
+          <w:szCs w:val="24"/>
+          <w:lang w:val="en-US"/>
+        </w:rPr>
+        <w:t>o</w:t>
+      </w:r>
+      <w:r>
+        <w:rPr>
+          <w:rFonts w:ascii="微軟正黑體" w:eastAsia="微軟正黑體" w:hAnsi="微軟正黑體" w:hint="eastAsia"/>
+          <w:szCs w:val="24"/>
+          <w:lang w:val="en-US"/>
+        </w:rPr>
+        <w:t>ptional。</w:t>
+      </w:r>
+    </w:p>
+    <w:p>
+      <w:pPr>
+        <w:pStyle w:val="a9"/>
+        <w:numPr>
+          <w:ilvl w:val="0"/>
+          <w:numId w:val="4"/>
+        </w:numPr>
+        <w:spacing w:line="240" w:lineRule="auto"/>
+        <w:ind w:leftChars="0"/>
+        <w:rPr>
+          <w:rFonts w:ascii="微軟正黑體" w:eastAsia="微軟正黑體" w:hAnsi="微軟正黑體" w:hint="eastAsia"/>
+          <w:szCs w:val="24"/>
+        </w:rPr>
+      </w:pPr>
+      <w:r>
+        <w:rPr>
+          <w:rFonts w:ascii="Times New Roman" w:hAnsi="Times New Roman"/>
+          <w:b/>
+          <w:bCs/>
+          <w:sz w:val="27"/>
+          <w:szCs w:val="27"/>
+        </w:rPr>
+        <w:t>Real-Time Availability</w:t>
+      </w:r>
+      <w:r>
+        <w:rPr>
+          <w:rFonts w:ascii="Times New Roman" w:hAnsi="Times New Roman"/>
+          <w:b/>
+          <w:bCs/>
+          <w:sz w:val="27"/>
+          <w:szCs w:val="27"/>
+          <w:lang w:val="en-US"/>
+        </w:rPr>
+        <w:t>:</w:t>
+      </w:r>
+      <w:r>
+        <w:rPr>
+          <w:rFonts w:ascii="Times New Roman" w:hAnsi="Times New Roman" w:hint="eastAsia"/>
+          <w:b/>
+          <w:bCs/>
+          <w:sz w:val="27"/>
+          <w:szCs w:val="27"/>
+          <w:lang w:val="en-US"/>
+        </w:rPr>
+        <w:t xml:space="preserve"> 需要在</w:t>
+      </w:r>
+      <w:r>
+        <w:rPr>
+          <w:rFonts w:ascii="Times New Roman" w:hAnsi="Times New Roman"/>
+          <w:b/>
+          <w:bCs/>
+          <w:sz w:val="27"/>
+          <w:szCs w:val="27"/>
+          <w:lang w:val="en-US"/>
+        </w:rPr>
+        <w:t>0</w:t>
+      </w:r>
+      <w:r>
+        <w:rPr>
+          <w:rFonts w:ascii="Times New Roman" w:hAnsi="Times New Roman" w:hint="eastAsia"/>
+          <w:b/>
+          <w:bCs/>
+          <w:sz w:val="27"/>
+          <w:szCs w:val="27"/>
+          <w:lang w:val="en-US"/>
+        </w:rPr>
+        <w:t>.</w:t>
+      </w:r>
+      <w:r>
+        <w:rPr>
+          <w:rFonts w:ascii="Times New Roman" w:hAnsi="Times New Roman"/>
+          <w:b/>
+          <w:bCs/>
+          <w:sz w:val="27"/>
+          <w:szCs w:val="27"/>
+          <w:lang w:val="en-US"/>
+        </w:rPr>
+        <w:t>5</w:t>
+      </w:r>
+      <w:r>
+        <w:rPr>
+          <w:rFonts w:ascii="Times New Roman" w:hAnsi="Times New Roman" w:hint="eastAsia"/>
+          <w:b/>
+          <w:bCs/>
+          <w:sz w:val="27"/>
+          <w:szCs w:val="27"/>
+          <w:lang w:val="en-US"/>
+        </w:rPr>
+        <w:t>秒內更新</w:t>
+      </w:r>
+      <w:r>
+        <w:rPr>
+          <w:rFonts w:ascii="Times New Roman" w:hAnsi="Times New Roman"/>
+          <w:b/>
+          <w:bCs/>
+          <w:sz w:val="27"/>
+          <w:szCs w:val="27"/>
+          <w:lang w:val="en-US"/>
+        </w:rPr>
+        <w:t>D</w:t>
+      </w:r>
+      <w:r>
+        <w:rPr>
+          <w:rFonts w:ascii="Times New Roman" w:hAnsi="Times New Roman" w:hint="eastAsia"/>
+          <w:b/>
+          <w:bCs/>
+          <w:sz w:val="27"/>
+          <w:szCs w:val="27"/>
+          <w:lang w:val="en-US"/>
+        </w:rPr>
+        <w:t>ataBase。</w:t>
+      </w:r>
     </w:p>
     <w:p>
       <w:pPr>
         <w:pStyle w:val="1"/>
         <w:rPr>
-          <w:rFonts w:ascii="微軟正黑體" w:eastAsia="微軟正黑體" w:hAnsi="微軟正黑體" w:hint="eastAsia"/>
+          <w:rFonts w:ascii="微軟正黑體" w:eastAsia="微軟正黑體" w:hAnsi="微軟正黑體"/>
         </w:rPr>
       </w:pPr>
       <w:bookmarkStart w:id="24" w:name="_Toc439994682"/>
@@ -4064,7 +4706,7 @@
       <w:pPr>
         <w:pStyle w:val="2"/>
         <w:rPr>
-          <w:rFonts w:ascii="微軟正黑體" w:eastAsia="微軟正黑體" w:hAnsi="微軟正黑體" w:hint="eastAsia"/>
+          <w:rFonts w:ascii="微軟正黑體" w:eastAsia="微軟正黑體" w:hAnsi="微軟正黑體"/>
         </w:rPr>
       </w:pPr>
       <w:bookmarkStart w:id="27" w:name="_Toc25319683"/>
@@ -4081,7 +4723,7 @@
         <w:pStyle w:val="template"/>
         <w:rPr>
           <w:rStyle w:val="apple-style-span"/>
-          <w:rFonts w:ascii="微軟正黑體" w:eastAsia="微軟正黑體" w:hAnsi="微軟正黑體" w:hint="eastAsia"/>
+          <w:rFonts w:ascii="微軟正黑體" w:eastAsia="微軟正黑體" w:hAnsi="微軟正黑體"/>
           <w:color w:val="000000"/>
         </w:rPr>
       </w:pPr>
@@ -4164,7 +4806,7 @@
       <w:pPr>
         <w:pStyle w:val="Web"/>
         <w:rPr>
-          <w:rFonts w:ascii="微軟正黑體" w:eastAsia="微軟正黑體" w:hAnsi="微軟正黑體" w:hint="eastAsia"/>
+          <w:rFonts w:ascii="微軟正黑體" w:eastAsia="微軟正黑體" w:hAnsi="微軟正黑體"/>
           <w:color w:val="C00000"/>
         </w:rPr>
       </w:pPr>
@@ -4185,14 +4827,62 @@
         <w:pStyle w:val="template"/>
         <w:rPr>
           <w:rFonts w:ascii="微軟正黑體" w:eastAsia="微軟正黑體" w:hAnsi="微軟正黑體" w:hint="eastAsia"/>
-        </w:rPr>
-      </w:pPr>
+          <w:i w:val="0"/>
+          <w:iCs/>
+          <w:lang w:val="en-US"/>
+        </w:rPr>
+      </w:pPr>
+      <w:r>
+        <w:rPr>
+          <w:rFonts w:ascii="微軟正黑體" w:eastAsia="微軟正黑體" w:hAnsi="微軟正黑體" w:hint="eastAsia"/>
+          <w:i w:val="0"/>
+          <w:iCs/>
+        </w:rPr>
+        <w:lastRenderedPageBreak/>
+        <w:t>街口是</w:t>
+      </w:r>
+      <w:r>
+        <w:rPr>
+          <w:rFonts w:ascii="微軟正黑體" w:eastAsia="微軟正黑體" w:hAnsi="微軟正黑體"/>
+          <w:i w:val="0"/>
+          <w:iCs/>
+          <w:lang w:val="en-US"/>
+        </w:rPr>
+        <w:t>D</w:t>
+      </w:r>
+      <w:r>
+        <w:rPr>
+          <w:rFonts w:ascii="微軟正黑體" w:eastAsia="微軟正黑體" w:hAnsi="微軟正黑體" w:hint="eastAsia"/>
+          <w:i w:val="0"/>
+          <w:iCs/>
+          <w:lang w:val="en-US"/>
+        </w:rPr>
+        <w:t>ataBase，還有</w:t>
+      </w:r>
+      <w:r>
+        <w:rPr>
+          <w:rFonts w:ascii="微軟正黑體" w:eastAsia="微軟正黑體" w:hAnsi="微軟正黑體"/>
+          <w:i w:val="0"/>
+          <w:iCs/>
+          <w:lang w:val="en-US"/>
+        </w:rPr>
+        <w:t>g</w:t>
+      </w:r>
+      <w:r>
+        <w:rPr>
+          <w:rFonts w:ascii="微軟正黑體" w:eastAsia="微軟正黑體" w:hAnsi="微軟正黑體" w:hint="eastAsia"/>
+          <w:i w:val="0"/>
+          <w:iCs/>
+          <w:lang w:val="en-US"/>
+        </w:rPr>
+        <w:t>oogle email api。</w:t>
+      </w:r>
     </w:p>
     <w:p>
       <w:pPr>
         <w:pStyle w:val="2"/>
         <w:rPr>
-          <w:rFonts w:ascii="微軟正黑體" w:eastAsia="微軟正黑體" w:hAnsi="微軟正黑體" w:hint="eastAsia"/>
+          <w:rFonts w:ascii="微軟正黑體" w:eastAsia="微軟正黑體" w:hAnsi="微軟正黑體"/>
         </w:rPr>
       </w:pPr>
       <w:bookmarkStart w:id="28" w:name="_Toc25319684"/>
@@ -4207,7 +4897,7 @@
     <w:p>
       <w:pPr>
         <w:rPr>
-          <w:rFonts w:ascii="微軟正黑體" w:eastAsia="微軟正黑體" w:hAnsi="微軟正黑體" w:cs="Arial" w:hint="eastAsia"/>
+          <w:rFonts w:ascii="微軟正黑體" w:eastAsia="微軟正黑體" w:hAnsi="微軟正黑體" w:cs="Arial"/>
           <w:sz w:val="22"/>
           <w:szCs w:val="22"/>
         </w:rPr>
@@ -4259,7 +4949,7 @@
     <w:p>
       <w:pPr>
         <w:rPr>
-          <w:rFonts w:ascii="微軟正黑體" w:eastAsia="微軟正黑體" w:hAnsi="微軟正黑體" w:cs="Arial" w:hint="eastAsia"/>
+          <w:rFonts w:ascii="微軟正黑體" w:eastAsia="微軟正黑體" w:hAnsi="微軟正黑體" w:cs="Arial"/>
           <w:sz w:val="22"/>
           <w:szCs w:val="22"/>
         </w:rPr>
@@ -4269,7 +4959,7 @@
       <w:pPr>
         <w:spacing w:line="240" w:lineRule="auto"/>
         <w:rPr>
-          <w:rFonts w:ascii="微軟正黑體" w:eastAsia="微軟正黑體" w:hAnsi="微軟正黑體" w:cs="Arial" w:hint="eastAsia"/>
+          <w:rFonts w:ascii="微軟正黑體" w:eastAsia="微軟正黑體" w:hAnsi="微軟正黑體" w:cs="Arial"/>
           <w:sz w:val="22"/>
           <w:szCs w:val="22"/>
         </w:rPr>
@@ -4288,7 +4978,7 @@
       <w:pPr>
         <w:spacing w:line="240" w:lineRule="auto"/>
         <w:rPr>
-          <w:rFonts w:ascii="微軟正黑體" w:eastAsia="微軟正黑體" w:hAnsi="微軟正黑體" w:cs="Arial" w:hint="eastAsia"/>
+          <w:rFonts w:ascii="微軟正黑體" w:eastAsia="微軟正黑體" w:hAnsi="微軟正黑體" w:cs="Arial"/>
           <w:spacing w:val="-3"/>
           <w:sz w:val="22"/>
           <w:szCs w:val="22"/>
@@ -4308,7 +4998,7 @@
       <w:pPr>
         <w:pStyle w:val="Web"/>
         <w:rPr>
-          <w:rFonts w:ascii="微軟正黑體" w:eastAsia="微軟正黑體" w:hAnsi="微軟正黑體" w:hint="eastAsia"/>
+          <w:rFonts w:ascii="微軟正黑體" w:eastAsia="微軟正黑體" w:hAnsi="微軟正黑體"/>
           <w:color w:val="C00000"/>
         </w:rPr>
       </w:pPr>
@@ -4321,7 +5011,6 @@
           <w:sz w:val="26"/>
           <w:szCs w:val="26"/>
         </w:rPr>
-        <w:lastRenderedPageBreak/>
         <w:t xml:space="preserve">完整的系統功能要求，包括用例 </w:t>
       </w:r>
     </w:p>
@@ -4329,7 +5018,7 @@
       <w:pPr>
         <w:spacing w:line="240" w:lineRule="auto"/>
         <w:rPr>
-          <w:rFonts w:ascii="微軟正黑體" w:eastAsia="微軟正黑體" w:hAnsi="微軟正黑體" w:cs="Arial" w:hint="eastAsia"/>
+          <w:rFonts w:ascii="微軟正黑體" w:eastAsia="微軟正黑體" w:hAnsi="微軟正黑體" w:cs="Arial"/>
           <w:sz w:val="22"/>
           <w:szCs w:val="22"/>
         </w:rPr>
@@ -4339,7 +5028,7 @@
       <w:pPr>
         <w:spacing w:line="240" w:lineRule="auto"/>
         <w:rPr>
-          <w:rFonts w:ascii="微軟正黑體" w:eastAsia="微軟正黑體" w:hAnsi="微軟正黑體" w:cs="Arial" w:hint="eastAsia"/>
+          <w:rFonts w:ascii="微軟正黑體" w:eastAsia="微軟正黑體" w:hAnsi="微軟正黑體" w:cs="Arial"/>
           <w:sz w:val="22"/>
           <w:szCs w:val="22"/>
         </w:rPr>
@@ -4358,7 +5047,7 @@
       <w:pPr>
         <w:spacing w:line="240" w:lineRule="auto"/>
         <w:rPr>
-          <w:rFonts w:ascii="微軟正黑體" w:eastAsia="微軟正黑體" w:hAnsi="微軟正黑體" w:cs="Arial" w:hint="eastAsia"/>
+          <w:rFonts w:ascii="微軟正黑體" w:eastAsia="微軟正黑體" w:hAnsi="微軟正黑體" w:cs="Arial"/>
           <w:sz w:val="22"/>
           <w:szCs w:val="22"/>
         </w:rPr>
@@ -4403,7 +5092,7 @@
             <w:pPr>
               <w:spacing w:line="240" w:lineRule="auto"/>
               <w:rPr>
-                <w:rFonts w:ascii="微軟正黑體" w:eastAsia="微軟正黑體" w:hAnsi="微軟正黑體" w:cs="Arial" w:hint="eastAsia"/>
+                <w:rFonts w:ascii="微軟正黑體" w:eastAsia="微軟正黑體" w:hAnsi="微軟正黑體" w:cs="Arial"/>
                 <w:sz w:val="22"/>
                 <w:szCs w:val="22"/>
               </w:rPr>
@@ -4436,7 +5125,7 @@
             <w:pPr>
               <w:spacing w:line="240" w:lineRule="auto"/>
               <w:rPr>
-                <w:rFonts w:ascii="微軟正黑體" w:eastAsia="微軟正黑體" w:hAnsi="微軟正黑體" w:cs="Arial" w:hint="eastAsia"/>
+                <w:rFonts w:ascii="微軟正黑體" w:eastAsia="微軟正黑體" w:hAnsi="微軟正黑體" w:cs="Arial"/>
                 <w:sz w:val="22"/>
                 <w:szCs w:val="22"/>
               </w:rPr>
@@ -4468,7 +5157,7 @@
             <w:pPr>
               <w:spacing w:line="240" w:lineRule="auto"/>
               <w:rPr>
-                <w:rFonts w:ascii="微軟正黑體" w:eastAsia="微軟正黑體" w:hAnsi="微軟正黑體" w:cs="Arial" w:hint="eastAsia"/>
+                <w:rFonts w:ascii="微軟正黑體" w:eastAsia="微軟正黑體" w:hAnsi="微軟正黑體" w:cs="Arial"/>
                 <w:sz w:val="22"/>
                 <w:szCs w:val="22"/>
               </w:rPr>
@@ -4501,7 +5190,7 @@
             <w:pPr>
               <w:spacing w:line="240" w:lineRule="auto"/>
               <w:rPr>
-                <w:rFonts w:ascii="微軟正黑體" w:eastAsia="微軟正黑體" w:hAnsi="微軟正黑體" w:cs="Arial" w:hint="eastAsia"/>
+                <w:rFonts w:ascii="微軟正黑體" w:eastAsia="微軟正黑體" w:hAnsi="微軟正黑體" w:cs="Arial"/>
                 <w:sz w:val="22"/>
                 <w:szCs w:val="22"/>
               </w:rPr>
@@ -4583,7 +5272,7 @@
             <w:pPr>
               <w:spacing w:line="240" w:lineRule="auto"/>
               <w:rPr>
-                <w:rFonts w:ascii="微軟正黑體" w:eastAsia="微軟正黑體" w:hAnsi="微軟正黑體" w:cs="Arial" w:hint="eastAsia"/>
+                <w:rFonts w:ascii="微軟正黑體" w:eastAsia="微軟正黑體" w:hAnsi="微軟正黑體" w:cs="Arial"/>
                 <w:sz w:val="22"/>
                 <w:szCs w:val="22"/>
               </w:rPr>
@@ -4616,7 +5305,7 @@
             <w:pPr>
               <w:spacing w:line="240" w:lineRule="auto"/>
               <w:rPr>
-                <w:rFonts w:ascii="微軟正黑體" w:eastAsia="微軟正黑體" w:hAnsi="微軟正黑體" w:cs="Arial" w:hint="eastAsia"/>
+                <w:rFonts w:ascii="微軟正黑體" w:eastAsia="微軟正黑體" w:hAnsi="微軟正黑體" w:cs="Arial"/>
                 <w:sz w:val="22"/>
                 <w:szCs w:val="22"/>
               </w:rPr>
@@ -4648,7 +5337,7 @@
             <w:pPr>
               <w:spacing w:line="240" w:lineRule="auto"/>
               <w:rPr>
-                <w:rFonts w:ascii="微軟正黑體" w:eastAsia="微軟正黑體" w:hAnsi="微軟正黑體" w:cs="Arial" w:hint="eastAsia"/>
+                <w:rFonts w:ascii="微軟正黑體" w:eastAsia="微軟正黑體" w:hAnsi="微軟正黑體" w:cs="Arial"/>
                 <w:sz w:val="22"/>
                 <w:szCs w:val="22"/>
               </w:rPr>
@@ -4681,7 +5370,7 @@
             <w:pPr>
               <w:spacing w:line="240" w:lineRule="auto"/>
               <w:rPr>
-                <w:rFonts w:ascii="微軟正黑體" w:eastAsia="微軟正黑體" w:hAnsi="微軟正黑體" w:cs="Arial" w:hint="eastAsia"/>
+                <w:rFonts w:ascii="微軟正黑體" w:eastAsia="微軟正黑體" w:hAnsi="微軟正黑體" w:cs="Arial"/>
                 <w:sz w:val="22"/>
                 <w:szCs w:val="22"/>
               </w:rPr>
@@ -4713,7 +5402,7 @@
             <w:pPr>
               <w:spacing w:line="240" w:lineRule="auto"/>
               <w:rPr>
-                <w:rFonts w:ascii="微軟正黑體" w:eastAsia="微軟正黑體" w:hAnsi="微軟正黑體" w:cs="Arial" w:hint="eastAsia"/>
+                <w:rFonts w:ascii="微軟正黑體" w:eastAsia="微軟正黑體" w:hAnsi="微軟正黑體" w:cs="Arial"/>
                 <w:sz w:val="22"/>
                 <w:szCs w:val="22"/>
               </w:rPr>
@@ -4746,7 +5435,7 @@
             <w:pPr>
               <w:spacing w:line="240" w:lineRule="auto"/>
               <w:rPr>
-                <w:rFonts w:ascii="微軟正黑體" w:eastAsia="微軟正黑體" w:hAnsi="微軟正黑體" w:cs="Arial" w:hint="eastAsia"/>
+                <w:rFonts w:ascii="微軟正黑體" w:eastAsia="微軟正黑體" w:hAnsi="微軟正黑體" w:cs="Arial"/>
                 <w:sz w:val="22"/>
                 <w:szCs w:val="22"/>
               </w:rPr>
@@ -4778,7 +5467,7 @@
             <w:pPr>
               <w:spacing w:line="240" w:lineRule="auto"/>
               <w:rPr>
-                <w:rFonts w:ascii="微軟正黑體" w:eastAsia="微軟正黑體" w:hAnsi="微軟正黑體" w:cs="Arial" w:hint="eastAsia"/>
+                <w:rFonts w:ascii="微軟正黑體" w:eastAsia="微軟正黑體" w:hAnsi="微軟正黑體" w:cs="Arial"/>
                 <w:sz w:val="22"/>
                 <w:szCs w:val="22"/>
               </w:rPr>
@@ -4811,7 +5500,7 @@
             <w:pPr>
               <w:spacing w:line="240" w:lineRule="auto"/>
               <w:rPr>
-                <w:rFonts w:ascii="微軟正黑體" w:eastAsia="微軟正黑體" w:hAnsi="微軟正黑體" w:cs="Arial" w:hint="eastAsia"/>
+                <w:rFonts w:ascii="微軟正黑體" w:eastAsia="微軟正黑體" w:hAnsi="微軟正黑體" w:cs="Arial"/>
                 <w:sz w:val="22"/>
                 <w:szCs w:val="22"/>
               </w:rPr>
@@ -4844,7 +5533,7 @@
             <w:pPr>
               <w:spacing w:line="240" w:lineRule="auto"/>
               <w:rPr>
-                <w:rFonts w:ascii="微軟正黑體" w:eastAsia="微軟正黑體" w:hAnsi="微軟正黑體" w:cs="Arial" w:hint="eastAsia"/>
+                <w:rFonts w:ascii="微軟正黑體" w:eastAsia="微軟正黑體" w:hAnsi="微軟正黑體" w:cs="Arial"/>
                 <w:sz w:val="22"/>
                 <w:szCs w:val="22"/>
               </w:rPr>
@@ -4877,7 +5566,7 @@
             <w:pPr>
               <w:spacing w:line="240" w:lineRule="auto"/>
               <w:rPr>
-                <w:rFonts w:ascii="微軟正黑體" w:eastAsia="微軟正黑體" w:hAnsi="微軟正黑體" w:cs="Arial" w:hint="eastAsia"/>
+                <w:rFonts w:ascii="微軟正黑體" w:eastAsia="微軟正黑體" w:hAnsi="微軟正黑體" w:cs="Arial"/>
                 <w:sz w:val="22"/>
                 <w:szCs w:val="22"/>
               </w:rPr>
@@ -4909,7 +5598,7 @@
             <w:pPr>
               <w:spacing w:line="240" w:lineRule="auto"/>
               <w:rPr>
-                <w:rFonts w:ascii="微軟正黑體" w:eastAsia="微軟正黑體" w:hAnsi="微軟正黑體" w:cs="Arial" w:hint="eastAsia"/>
+                <w:rFonts w:ascii="微軟正黑體" w:eastAsia="微軟正黑體" w:hAnsi="微軟正黑體" w:cs="Arial"/>
                 <w:sz w:val="22"/>
                 <w:szCs w:val="22"/>
               </w:rPr>
@@ -4942,7 +5631,7 @@
             <w:pPr>
               <w:spacing w:line="240" w:lineRule="auto"/>
               <w:rPr>
-                <w:rFonts w:ascii="微軟正黑體" w:eastAsia="微軟正黑體" w:hAnsi="微軟正黑體" w:cs="Arial" w:hint="eastAsia"/>
+                <w:rFonts w:ascii="微軟正黑體" w:eastAsia="微軟正黑體" w:hAnsi="微軟正黑體" w:cs="Arial"/>
                 <w:sz w:val="22"/>
                 <w:szCs w:val="22"/>
               </w:rPr>
@@ -4975,7 +5664,7 @@
             <w:pPr>
               <w:spacing w:line="240" w:lineRule="auto"/>
               <w:rPr>
-                <w:rFonts w:ascii="微軟正黑體" w:eastAsia="微軟正黑體" w:hAnsi="微軟正黑體" w:cs="Arial" w:hint="eastAsia"/>
+                <w:rFonts w:ascii="微軟正黑體" w:eastAsia="微軟正黑體" w:hAnsi="微軟正黑體" w:cs="Arial"/>
                 <w:sz w:val="22"/>
                 <w:szCs w:val="22"/>
               </w:rPr>
@@ -5008,7 +5697,7 @@
             <w:pPr>
               <w:spacing w:line="240" w:lineRule="auto"/>
               <w:rPr>
-                <w:rFonts w:ascii="微軟正黑體" w:eastAsia="微軟正黑體" w:hAnsi="微軟正黑體" w:cs="Arial" w:hint="eastAsia"/>
+                <w:rFonts w:ascii="微軟正黑體" w:eastAsia="微軟正黑體" w:hAnsi="微軟正黑體" w:cs="Arial"/>
                 <w:sz w:val="22"/>
                 <w:szCs w:val="22"/>
               </w:rPr>
@@ -5030,7 +5719,7 @@
       <w:pPr>
         <w:pStyle w:val="Web"/>
         <w:rPr>
-          <w:rFonts w:ascii="微軟正黑體" w:eastAsia="微軟正黑體" w:hAnsi="微軟正黑體" w:hint="eastAsia"/>
+          <w:rFonts w:ascii="微軟正黑體" w:eastAsia="微軟正黑體" w:hAnsi="微軟正黑體"/>
           <w:color w:val="C00000"/>
         </w:rPr>
       </w:pPr>
@@ -5060,7 +5749,7 @@
       <w:pPr>
         <w:spacing w:line="240" w:lineRule="auto"/>
         <w:rPr>
-          <w:rFonts w:ascii="微軟正黑體" w:eastAsia="微軟正黑體" w:hAnsi="微軟正黑體" w:cs="Arial" w:hint="eastAsia"/>
+          <w:rFonts w:ascii="微軟正黑體" w:eastAsia="微軟正黑體" w:hAnsi="微軟正黑體" w:cs="Arial"/>
           <w:sz w:val="22"/>
           <w:szCs w:val="22"/>
         </w:rPr>
@@ -5070,7 +5759,7 @@
       <w:pPr>
         <w:spacing w:line="240" w:lineRule="auto"/>
         <w:rPr>
-          <w:rFonts w:ascii="微軟正黑體" w:eastAsia="微軟正黑體" w:hAnsi="微軟正黑體" w:cs="Arial" w:hint="eastAsia"/>
+          <w:rFonts w:ascii="微軟正黑體" w:eastAsia="微軟正黑體" w:hAnsi="微軟正黑體" w:cs="Arial"/>
           <w:sz w:val="22"/>
           <w:szCs w:val="22"/>
         </w:rPr>
@@ -5098,7 +5787,7 @@
       <w:pPr>
         <w:spacing w:line="240" w:lineRule="auto"/>
         <w:rPr>
-          <w:rFonts w:ascii="微軟正黑體" w:eastAsia="微軟正黑體" w:hAnsi="微軟正黑體" w:cs="Arial" w:hint="eastAsia"/>
+          <w:rFonts w:ascii="微軟正黑體" w:eastAsia="微軟正黑體" w:hAnsi="微軟正黑體" w:cs="Arial"/>
           <w:sz w:val="22"/>
           <w:szCs w:val="22"/>
         </w:rPr>
@@ -5126,7 +5815,7 @@
       <w:pPr>
         <w:spacing w:line="240" w:lineRule="auto"/>
         <w:rPr>
-          <w:rFonts w:ascii="微軟正黑體" w:eastAsia="微軟正黑體" w:hAnsi="微軟正黑體" w:cs="Arial" w:hint="eastAsia"/>
+          <w:rFonts w:ascii="微軟正黑體" w:eastAsia="微軟正黑體" w:hAnsi="微軟正黑體" w:cs="Arial"/>
           <w:sz w:val="22"/>
           <w:szCs w:val="22"/>
         </w:rPr>
@@ -5155,7 +5844,7 @@
         <w:spacing w:line="240" w:lineRule="auto"/>
         <w:ind w:firstLine="360"/>
         <w:rPr>
-          <w:rFonts w:ascii="微軟正黑體" w:eastAsia="微軟正黑體" w:hAnsi="微軟正黑體" w:cs="Arial" w:hint="eastAsia"/>
+          <w:rFonts w:ascii="微軟正黑體" w:eastAsia="微軟正黑體" w:hAnsi="微軟正黑體" w:cs="Arial"/>
           <w:sz w:val="22"/>
           <w:szCs w:val="22"/>
         </w:rPr>
@@ -5174,7 +5863,7 @@
         <w:spacing w:line="240" w:lineRule="auto"/>
         <w:ind w:firstLine="720"/>
         <w:rPr>
-          <w:rFonts w:ascii="微軟正黑體" w:eastAsia="微軟正黑體" w:hAnsi="微軟正黑體" w:cs="Arial" w:hint="eastAsia"/>
+          <w:rFonts w:ascii="微軟正黑體" w:eastAsia="微軟正黑體" w:hAnsi="微軟正黑體" w:cs="Arial"/>
           <w:sz w:val="22"/>
           <w:szCs w:val="22"/>
         </w:rPr>
@@ -5192,7 +5881,7 @@
       <w:pPr>
         <w:spacing w:line="240" w:lineRule="auto"/>
         <w:rPr>
-          <w:rFonts w:ascii="微軟正黑體" w:eastAsia="微軟正黑體" w:hAnsi="微軟正黑體" w:cs="Arial" w:hint="eastAsia"/>
+          <w:rFonts w:ascii="微軟正黑體" w:eastAsia="微軟正黑體" w:hAnsi="微軟正黑體" w:cs="Arial"/>
           <w:sz w:val="22"/>
           <w:szCs w:val="22"/>
         </w:rPr>
@@ -5210,7 +5899,7 @@
       <w:pPr>
         <w:pStyle w:val="Web"/>
         <w:rPr>
-          <w:rFonts w:ascii="微軟正黑體" w:eastAsia="微軟正黑體" w:hAnsi="微軟正黑體" w:hint="eastAsia"/>
+          <w:rFonts w:ascii="微軟正黑體" w:eastAsia="微軟正黑體" w:hAnsi="微軟正黑體"/>
           <w:color w:val="C00000"/>
         </w:rPr>
       </w:pPr>
@@ -5223,6 +5912,7 @@
           <w:sz w:val="26"/>
           <w:szCs w:val="26"/>
         </w:rPr>
+        <w:lastRenderedPageBreak/>
         <w:t>執行的</w:t>
       </w:r>
     </w:p>
@@ -5230,7 +5920,7 @@
       <w:pPr>
         <w:pStyle w:val="Web"/>
         <w:rPr>
-          <w:rFonts w:ascii="微軟正黑體" w:eastAsia="微軟正黑體" w:hAnsi="微軟正黑體" w:hint="eastAsia"/>
+          <w:rFonts w:ascii="微軟正黑體" w:eastAsia="微軟正黑體" w:hAnsi="微軟正黑體"/>
           <w:color w:val="C00000"/>
         </w:rPr>
       </w:pPr>
@@ -5250,7 +5940,7 @@
       <w:pPr>
         <w:spacing w:line="240" w:lineRule="auto"/>
         <w:rPr>
-          <w:rFonts w:ascii="微軟正黑體" w:eastAsia="微軟正黑體" w:hAnsi="微軟正黑體" w:cs="Arial" w:hint="eastAsia"/>
+          <w:rFonts w:ascii="微軟正黑體" w:eastAsia="微軟正黑體" w:hAnsi="微軟正黑體" w:cs="Arial"/>
           <w:sz w:val="22"/>
           <w:szCs w:val="22"/>
         </w:rPr>
@@ -5260,7 +5950,7 @@
       <w:pPr>
         <w:spacing w:line="240" w:lineRule="auto"/>
         <w:rPr>
-          <w:rFonts w:ascii="微軟正黑體" w:eastAsia="微軟正黑體" w:hAnsi="微軟正黑體" w:cs="Arial" w:hint="eastAsia"/>
+          <w:rFonts w:ascii="微軟正黑體" w:eastAsia="微軟正黑體" w:hAnsi="微軟正黑體" w:cs="Arial"/>
           <w:sz w:val="22"/>
           <w:szCs w:val="22"/>
         </w:rPr>
@@ -5288,7 +5978,7 @@
       <w:pPr>
         <w:spacing w:line="240" w:lineRule="auto"/>
         <w:rPr>
-          <w:rFonts w:ascii="微軟正黑體" w:eastAsia="微軟正黑體" w:hAnsi="微軟正黑體" w:cs="Arial" w:hint="eastAsia"/>
+          <w:rFonts w:ascii="微軟正黑體" w:eastAsia="微軟正黑體" w:hAnsi="微軟正黑體" w:cs="Arial"/>
           <w:sz w:val="22"/>
           <w:szCs w:val="22"/>
         </w:rPr>
@@ -5316,7 +6006,7 @@
       <w:pPr>
         <w:spacing w:line="240" w:lineRule="auto"/>
         <w:rPr>
-          <w:rFonts w:ascii="微軟正黑體" w:eastAsia="微軟正黑體" w:hAnsi="微軟正黑體" w:cs="Arial" w:hint="eastAsia"/>
+          <w:rFonts w:ascii="微軟正黑體" w:eastAsia="微軟正黑體" w:hAnsi="微軟正黑體" w:cs="Arial"/>
           <w:sz w:val="22"/>
           <w:szCs w:val="22"/>
         </w:rPr>
@@ -5344,7 +6034,7 @@
       <w:pPr>
         <w:spacing w:line="240" w:lineRule="auto"/>
         <w:rPr>
-          <w:rFonts w:ascii="微軟正黑體" w:eastAsia="微軟正黑體" w:hAnsi="微軟正黑體" w:cs="Arial" w:hint="eastAsia"/>
+          <w:rFonts w:ascii="微軟正黑體" w:eastAsia="微軟正黑體" w:hAnsi="微軟正黑體" w:cs="Arial"/>
           <w:sz w:val="22"/>
           <w:szCs w:val="22"/>
         </w:rPr>
@@ -5357,7 +6047,6 @@
           <w:sz w:val="22"/>
           <w:szCs w:val="22"/>
         </w:rPr>
-        <w:lastRenderedPageBreak/>
         <w:t>other</w:t>
       </w:r>
       <w:r>
@@ -5373,7 +6062,7 @@
       <w:pPr>
         <w:spacing w:line="240" w:lineRule="auto"/>
         <w:rPr>
-          <w:rFonts w:ascii="微軟正黑體" w:eastAsia="微軟正黑體" w:hAnsi="微軟正黑體" w:cs="Arial" w:hint="eastAsia"/>
+          <w:rFonts w:ascii="微軟正黑體" w:eastAsia="微軟正黑體" w:hAnsi="微軟正黑體" w:cs="Arial"/>
           <w:sz w:val="22"/>
           <w:szCs w:val="22"/>
         </w:rPr>
@@ -5392,7 +6081,7 @@
       <w:pPr>
         <w:spacing w:line="240" w:lineRule="auto"/>
         <w:rPr>
-          <w:rFonts w:ascii="微軟正黑體" w:eastAsia="微軟正黑體" w:hAnsi="微軟正黑體" w:cs="Arial" w:hint="eastAsia"/>
+          <w:rFonts w:ascii="微軟正黑體" w:eastAsia="微軟正黑體" w:hAnsi="微軟正黑體" w:cs="Arial"/>
           <w:sz w:val="22"/>
           <w:szCs w:val="22"/>
         </w:rPr>
@@ -5417,7 +6106,7 @@
       <w:pPr>
         <w:pStyle w:val="1"/>
         <w:rPr>
-          <w:rFonts w:ascii="微軟正黑體" w:eastAsia="微軟正黑體" w:hAnsi="微軟正黑體" w:hint="eastAsia"/>
+          <w:rFonts w:ascii="微軟正黑體" w:eastAsia="微軟正黑體" w:hAnsi="微軟正黑體"/>
         </w:rPr>
       </w:pPr>
       <w:bookmarkStart w:id="29" w:name="_Toc25319685"/>
@@ -5434,7 +6123,7 @@
       <w:pPr>
         <w:pStyle w:val="2"/>
         <w:rPr>
-          <w:rFonts w:ascii="微軟正黑體" w:eastAsia="微軟正黑體" w:hAnsi="微軟正黑體" w:hint="eastAsia"/>
+          <w:rFonts w:ascii="微軟正黑體" w:eastAsia="微軟正黑體" w:hAnsi="微軟正黑體"/>
         </w:rPr>
       </w:pPr>
       <w:bookmarkStart w:id="31" w:name="_Toc25319686"/>
@@ -5451,7 +6140,7 @@
       <w:pPr>
         <w:pStyle w:val="template"/>
         <w:rPr>
-          <w:rFonts w:ascii="微軟正黑體" w:eastAsia="微軟正黑體" w:hAnsi="微軟正黑體" w:hint="eastAsia"/>
+          <w:rFonts w:ascii="微軟正黑體" w:eastAsia="微軟正黑體" w:hAnsi="微軟正黑體"/>
         </w:rPr>
       </w:pPr>
       <w:r>
@@ -5466,7 +6155,7 @@
         <w:pStyle w:val="Web"/>
         <w:shd w:val="clear" w:color="auto" w:fill="FFFFFF"/>
         <w:rPr>
-          <w:rFonts w:ascii="微軟正黑體" w:eastAsia="微軟正黑體" w:hAnsi="微軟正黑體" w:hint="eastAsia"/>
+          <w:rFonts w:ascii="微軟正黑體" w:eastAsia="微軟正黑體" w:hAnsi="微軟正黑體"/>
           <w:color w:val="C00000"/>
         </w:rPr>
       </w:pPr>
@@ -5486,7 +6175,7 @@
       <w:pPr>
         <w:pStyle w:val="template"/>
         <w:rPr>
-          <w:rFonts w:ascii="微軟正黑體" w:eastAsia="微軟正黑體" w:hAnsi="微軟正黑體" w:hint="eastAsia"/>
+          <w:rFonts w:ascii="微軟正黑體" w:eastAsia="微軟正黑體" w:hAnsi="微軟正黑體"/>
         </w:rPr>
       </w:pPr>
     </w:p>
@@ -5494,7 +6183,7 @@
       <w:pPr>
         <w:pStyle w:val="2"/>
         <w:rPr>
-          <w:rFonts w:ascii="微軟正黑體" w:eastAsia="微軟正黑體" w:hAnsi="微軟正黑體" w:hint="eastAsia"/>
+          <w:rFonts w:ascii="微軟正黑體" w:eastAsia="微軟正黑體" w:hAnsi="微軟正黑體"/>
         </w:rPr>
       </w:pPr>
       <w:bookmarkStart w:id="32" w:name="_Toc439994691"/>
@@ -5512,7 +6201,7 @@
       <w:pPr>
         <w:pStyle w:val="template"/>
         <w:rPr>
-          <w:rFonts w:ascii="微軟正黑體" w:eastAsia="微軟正黑體" w:hAnsi="微軟正黑體" w:hint="eastAsia"/>
+          <w:rFonts w:ascii="微軟正黑體" w:eastAsia="微軟正黑體" w:hAnsi="微軟正黑體"/>
         </w:rPr>
       </w:pPr>
       <w:r>
@@ -5526,7 +6215,7 @@
       <w:pPr>
         <w:pStyle w:val="2"/>
         <w:rPr>
-          <w:rFonts w:ascii="微軟正黑體" w:eastAsia="微軟正黑體" w:hAnsi="微軟正黑體" w:hint="eastAsia"/>
+          <w:rFonts w:ascii="微軟正黑體" w:eastAsia="微軟正黑體" w:hAnsi="微軟正黑體"/>
         </w:rPr>
       </w:pPr>
       <w:bookmarkStart w:id="34" w:name="_Toc439994692"/>
@@ -5544,7 +6233,7 @@
       <w:pPr>
         <w:pStyle w:val="template"/>
         <w:rPr>
-          <w:rFonts w:ascii="微軟正黑體" w:eastAsia="微軟正黑體" w:hAnsi="微軟正黑體" w:hint="eastAsia"/>
+          <w:rFonts w:ascii="微軟正黑體" w:eastAsia="微軟正黑體" w:hAnsi="微軟正黑體"/>
         </w:rPr>
       </w:pPr>
       <w:r>
@@ -5559,7 +6248,7 @@
         <w:pStyle w:val="Web"/>
         <w:shd w:val="clear" w:color="auto" w:fill="FFFFFF"/>
         <w:rPr>
-          <w:rFonts w:ascii="微軟正黑體" w:eastAsia="微軟正黑體" w:hAnsi="微軟正黑體" w:hint="eastAsia"/>
+          <w:rFonts w:ascii="微軟正黑體" w:eastAsia="微軟正黑體" w:hAnsi="微軟正黑體"/>
           <w:color w:val="C00000"/>
         </w:rPr>
       </w:pPr>
@@ -5572,6 +6261,7 @@
           <w:sz w:val="26"/>
           <w:szCs w:val="26"/>
         </w:rPr>
+        <w:lastRenderedPageBreak/>
         <w:t>安全隱私認證</w:t>
       </w:r>
     </w:p>
@@ -5579,7 +6269,7 @@
       <w:pPr>
         <w:pStyle w:val="template"/>
         <w:rPr>
-          <w:rFonts w:ascii="微軟正黑體" w:eastAsia="微軟正黑體" w:hAnsi="微軟正黑體" w:hint="eastAsia"/>
+          <w:rFonts w:ascii="微軟正黑體" w:eastAsia="微軟正黑體" w:hAnsi="微軟正黑體"/>
         </w:rPr>
       </w:pPr>
     </w:p>
@@ -5622,13 +6312,7 @@
       <w:jc w:val="center"/>
     </w:pPr>
     <w:r>
-      <w:t>版權所有</w:t>
-    </w:r>
-    <w:r>
-      <w:t xml:space="preserve"> © 1999 Karl E. Wiegers </w:t>
-    </w:r>
-    <w:r>
-      <w:t>。授予使用、修改和分發本文檔的許可。</w:t>
+      <w:t>版權所有 © 1999 Karl E. Wiegers 。授予使用、修改和分發本文檔的許可。</w:t>
     </w:r>
   </w:p>
 </w:ftr>
@@ -5676,40 +6360,16 @@
       <w:rPr>
         <w:sz w:val="24"/>
       </w:rPr>
-      <w:t xml:space="preserve"> &lt;</w:t>
-    </w:r>
-    <w:r>
-      <w:rPr>
-        <w:sz w:val="24"/>
-      </w:rPr>
-      <w:t>項目</w:t>
-    </w:r>
-    <w:r>
-      <w:rPr>
-        <w:sz w:val="24"/>
-      </w:rPr>
-      <w:t>&gt;</w:t>
+      <w:t xml:space="preserve"> &lt;項目&gt;</w:t>
     </w:r>
     <w:r>
       <w:rPr>
         <w:noProof/>
       </w:rPr>
-      <w:t>第</w:t>
+      <w:t>第 ii</w:t>
     </w:r>
     <w:r>
-      <w:rPr>
-        <w:noProof/>
-      </w:rPr>
-      <w:t xml:space="preserve"> ii</w:t>
-    </w:r>
-    <w:r>
-      <w:t>頁</w:t>
-    </w:r>
-    <w:r>
-      <w:t xml:space="preserve"> PAGE  \* MERGEFORMAT </w:t>
-    </w:r>
-    <w:r>
-      <w:t>的需求規範</w:t>
+      <w:t>頁 PAGE  \* MERGEFORMAT 的需求規範</w:t>
     </w:r>
     <w:r>
       <w:tab/>
@@ -5741,16 +6401,7 @@
       <w:t xml:space="preserve"> </w:t>
     </w:r>
     <w:r>
-      <w:t>&lt;</w:t>
-    </w:r>
-    <w:r>
-      <w:t>項目</w:t>
-    </w:r>
-    <w:r>
-      <w:t xml:space="preserve">&gt; </w:t>
-    </w:r>
-    <w:r>
-      <w:t>的需求規格第</w:t>
+      <w:t>&lt;項目&gt; 的需求規格第</w:t>
     </w:r>
     <w:r>
       <w:tab/>
@@ -5765,10 +6416,7 @@
       <w:t>5</w:t>
     </w:r>
     <w:r>
-      <w:t>頁</w:t>
-    </w:r>
-    <w:r>
-      <w:t xml:space="preserve"> PAGE  \* MERGEFORMAT </w:t>
+      <w:t xml:space="preserve">頁 PAGE  \* MERGEFORMAT </w:t>
     </w:r>
   </w:p>
 </w:hdr>
@@ -5853,8 +6501,356 @@
       <w:lvlJc w:val="left"/>
     </w:lvl>
   </w:abstractNum>
+  <w:abstractNum w:abstractNumId="1" w15:restartNumberingAfterBreak="0">
+    <w:nsid w:val="29432AF9"/>
+    <w:multiLevelType w:val="hybridMultilevel"/>
+    <w:tmpl w:val="A5F8C62A"/>
+    <w:lvl w:ilvl="0" w:tplc="0409000B">
+      <w:start w:val="1"/>
+      <w:numFmt w:val="bullet"/>
+      <w:lvlText w:val=""/>
+      <w:lvlJc w:val="left"/>
+      <w:pPr>
+        <w:ind w:left="480" w:hanging="480"/>
+      </w:pPr>
+      <w:rPr>
+        <w:rFonts w:ascii="Wingdings" w:hAnsi="Wingdings" w:hint="default"/>
+      </w:rPr>
+    </w:lvl>
+    <w:lvl w:ilvl="1" w:tplc="04090003" w:tentative="1">
+      <w:start w:val="1"/>
+      <w:numFmt w:val="bullet"/>
+      <w:lvlText w:val=""/>
+      <w:lvlJc w:val="left"/>
+      <w:pPr>
+        <w:ind w:left="960" w:hanging="480"/>
+      </w:pPr>
+      <w:rPr>
+        <w:rFonts w:ascii="Wingdings" w:hAnsi="Wingdings" w:hint="default"/>
+      </w:rPr>
+    </w:lvl>
+    <w:lvl w:ilvl="2" w:tplc="04090005" w:tentative="1">
+      <w:start w:val="1"/>
+      <w:numFmt w:val="bullet"/>
+      <w:lvlText w:val=""/>
+      <w:lvlJc w:val="left"/>
+      <w:pPr>
+        <w:ind w:left="1440" w:hanging="480"/>
+      </w:pPr>
+      <w:rPr>
+        <w:rFonts w:ascii="Wingdings" w:hAnsi="Wingdings" w:hint="default"/>
+      </w:rPr>
+    </w:lvl>
+    <w:lvl w:ilvl="3" w:tplc="04090001" w:tentative="1">
+      <w:start w:val="1"/>
+      <w:numFmt w:val="bullet"/>
+      <w:lvlText w:val=""/>
+      <w:lvlJc w:val="left"/>
+      <w:pPr>
+        <w:ind w:left="1920" w:hanging="480"/>
+      </w:pPr>
+      <w:rPr>
+        <w:rFonts w:ascii="Wingdings" w:hAnsi="Wingdings" w:hint="default"/>
+      </w:rPr>
+    </w:lvl>
+    <w:lvl w:ilvl="4" w:tplc="04090003" w:tentative="1">
+      <w:start w:val="1"/>
+      <w:numFmt w:val="bullet"/>
+      <w:lvlText w:val=""/>
+      <w:lvlJc w:val="left"/>
+      <w:pPr>
+        <w:ind w:left="2400" w:hanging="480"/>
+      </w:pPr>
+      <w:rPr>
+        <w:rFonts w:ascii="Wingdings" w:hAnsi="Wingdings" w:hint="default"/>
+      </w:rPr>
+    </w:lvl>
+    <w:lvl w:ilvl="5" w:tplc="04090005" w:tentative="1">
+      <w:start w:val="1"/>
+      <w:numFmt w:val="bullet"/>
+      <w:lvlText w:val=""/>
+      <w:lvlJc w:val="left"/>
+      <w:pPr>
+        <w:ind w:left="2880" w:hanging="480"/>
+      </w:pPr>
+      <w:rPr>
+        <w:rFonts w:ascii="Wingdings" w:hAnsi="Wingdings" w:hint="default"/>
+      </w:rPr>
+    </w:lvl>
+    <w:lvl w:ilvl="6" w:tplc="04090001" w:tentative="1">
+      <w:start w:val="1"/>
+      <w:numFmt w:val="bullet"/>
+      <w:lvlText w:val=""/>
+      <w:lvlJc w:val="left"/>
+      <w:pPr>
+        <w:ind w:left="3360" w:hanging="480"/>
+      </w:pPr>
+      <w:rPr>
+        <w:rFonts w:ascii="Wingdings" w:hAnsi="Wingdings" w:hint="default"/>
+      </w:rPr>
+    </w:lvl>
+    <w:lvl w:ilvl="7" w:tplc="04090003" w:tentative="1">
+      <w:start w:val="1"/>
+      <w:numFmt w:val="bullet"/>
+      <w:lvlText w:val=""/>
+      <w:lvlJc w:val="left"/>
+      <w:pPr>
+        <w:ind w:left="3840" w:hanging="480"/>
+      </w:pPr>
+      <w:rPr>
+        <w:rFonts w:ascii="Wingdings" w:hAnsi="Wingdings" w:hint="default"/>
+      </w:rPr>
+    </w:lvl>
+    <w:lvl w:ilvl="8" w:tplc="04090005" w:tentative="1">
+      <w:start w:val="1"/>
+      <w:numFmt w:val="bullet"/>
+      <w:lvlText w:val=""/>
+      <w:lvlJc w:val="left"/>
+      <w:pPr>
+        <w:ind w:left="4320" w:hanging="480"/>
+      </w:pPr>
+      <w:rPr>
+        <w:rFonts w:ascii="Wingdings" w:hAnsi="Wingdings" w:hint="default"/>
+      </w:rPr>
+    </w:lvl>
+  </w:abstractNum>
+  <w:abstractNum w:abstractNumId="2" w15:restartNumberingAfterBreak="0">
+    <w:nsid w:val="636B3A9D"/>
+    <w:multiLevelType w:val="hybridMultilevel"/>
+    <w:tmpl w:val="F72CFF12"/>
+    <w:lvl w:ilvl="0" w:tplc="0409000B">
+      <w:start w:val="1"/>
+      <w:numFmt w:val="bullet"/>
+      <w:lvlText w:val=""/>
+      <w:lvlJc w:val="left"/>
+      <w:pPr>
+        <w:ind w:left="480" w:hanging="480"/>
+      </w:pPr>
+      <w:rPr>
+        <w:rFonts w:ascii="Wingdings" w:hAnsi="Wingdings" w:hint="default"/>
+      </w:rPr>
+    </w:lvl>
+    <w:lvl w:ilvl="1" w:tplc="04090003" w:tentative="1">
+      <w:start w:val="1"/>
+      <w:numFmt w:val="bullet"/>
+      <w:lvlText w:val=""/>
+      <w:lvlJc w:val="left"/>
+      <w:pPr>
+        <w:ind w:left="960" w:hanging="480"/>
+      </w:pPr>
+      <w:rPr>
+        <w:rFonts w:ascii="Wingdings" w:hAnsi="Wingdings" w:hint="default"/>
+      </w:rPr>
+    </w:lvl>
+    <w:lvl w:ilvl="2" w:tplc="04090005" w:tentative="1">
+      <w:start w:val="1"/>
+      <w:numFmt w:val="bullet"/>
+      <w:lvlText w:val=""/>
+      <w:lvlJc w:val="left"/>
+      <w:pPr>
+        <w:ind w:left="1440" w:hanging="480"/>
+      </w:pPr>
+      <w:rPr>
+        <w:rFonts w:ascii="Wingdings" w:hAnsi="Wingdings" w:hint="default"/>
+      </w:rPr>
+    </w:lvl>
+    <w:lvl w:ilvl="3" w:tplc="04090001" w:tentative="1">
+      <w:start w:val="1"/>
+      <w:numFmt w:val="bullet"/>
+      <w:lvlText w:val=""/>
+      <w:lvlJc w:val="left"/>
+      <w:pPr>
+        <w:ind w:left="1920" w:hanging="480"/>
+      </w:pPr>
+      <w:rPr>
+        <w:rFonts w:ascii="Wingdings" w:hAnsi="Wingdings" w:hint="default"/>
+      </w:rPr>
+    </w:lvl>
+    <w:lvl w:ilvl="4" w:tplc="04090003" w:tentative="1">
+      <w:start w:val="1"/>
+      <w:numFmt w:val="bullet"/>
+      <w:lvlText w:val=""/>
+      <w:lvlJc w:val="left"/>
+      <w:pPr>
+        <w:ind w:left="2400" w:hanging="480"/>
+      </w:pPr>
+      <w:rPr>
+        <w:rFonts w:ascii="Wingdings" w:hAnsi="Wingdings" w:hint="default"/>
+      </w:rPr>
+    </w:lvl>
+    <w:lvl w:ilvl="5" w:tplc="04090005" w:tentative="1">
+      <w:start w:val="1"/>
+      <w:numFmt w:val="bullet"/>
+      <w:lvlText w:val=""/>
+      <w:lvlJc w:val="left"/>
+      <w:pPr>
+        <w:ind w:left="2880" w:hanging="480"/>
+      </w:pPr>
+      <w:rPr>
+        <w:rFonts w:ascii="Wingdings" w:hAnsi="Wingdings" w:hint="default"/>
+      </w:rPr>
+    </w:lvl>
+    <w:lvl w:ilvl="6" w:tplc="04090001" w:tentative="1">
+      <w:start w:val="1"/>
+      <w:numFmt w:val="bullet"/>
+      <w:lvlText w:val=""/>
+      <w:lvlJc w:val="left"/>
+      <w:pPr>
+        <w:ind w:left="3360" w:hanging="480"/>
+      </w:pPr>
+      <w:rPr>
+        <w:rFonts w:ascii="Wingdings" w:hAnsi="Wingdings" w:hint="default"/>
+      </w:rPr>
+    </w:lvl>
+    <w:lvl w:ilvl="7" w:tplc="04090003" w:tentative="1">
+      <w:start w:val="1"/>
+      <w:numFmt w:val="bullet"/>
+      <w:lvlText w:val=""/>
+      <w:lvlJc w:val="left"/>
+      <w:pPr>
+        <w:ind w:left="3840" w:hanging="480"/>
+      </w:pPr>
+      <w:rPr>
+        <w:rFonts w:ascii="Wingdings" w:hAnsi="Wingdings" w:hint="default"/>
+      </w:rPr>
+    </w:lvl>
+    <w:lvl w:ilvl="8" w:tplc="04090005" w:tentative="1">
+      <w:start w:val="1"/>
+      <w:numFmt w:val="bullet"/>
+      <w:lvlText w:val=""/>
+      <w:lvlJc w:val="left"/>
+      <w:pPr>
+        <w:ind w:left="4320" w:hanging="480"/>
+      </w:pPr>
+      <w:rPr>
+        <w:rFonts w:ascii="Wingdings" w:hAnsi="Wingdings" w:hint="default"/>
+      </w:rPr>
+    </w:lvl>
+  </w:abstractNum>
+  <w:abstractNum w:abstractNumId="3" w15:restartNumberingAfterBreak="0">
+    <w:nsid w:val="76EA34BB"/>
+    <w:multiLevelType w:val="hybridMultilevel"/>
+    <w:tmpl w:val="6A1081E4"/>
+    <w:lvl w:ilvl="0" w:tplc="04090001">
+      <w:start w:val="1"/>
+      <w:numFmt w:val="bullet"/>
+      <w:lvlText w:val=""/>
+      <w:lvlJc w:val="left"/>
+      <w:pPr>
+        <w:ind w:left="480" w:hanging="480"/>
+      </w:pPr>
+      <w:rPr>
+        <w:rFonts w:ascii="Wingdings" w:hAnsi="Wingdings" w:hint="default"/>
+      </w:rPr>
+    </w:lvl>
+    <w:lvl w:ilvl="1" w:tplc="04090003" w:tentative="1">
+      <w:start w:val="1"/>
+      <w:numFmt w:val="bullet"/>
+      <w:lvlText w:val=""/>
+      <w:lvlJc w:val="left"/>
+      <w:pPr>
+        <w:ind w:left="960" w:hanging="480"/>
+      </w:pPr>
+      <w:rPr>
+        <w:rFonts w:ascii="Wingdings" w:hAnsi="Wingdings" w:hint="default"/>
+      </w:rPr>
+    </w:lvl>
+    <w:lvl w:ilvl="2" w:tplc="04090005" w:tentative="1">
+      <w:start w:val="1"/>
+      <w:numFmt w:val="bullet"/>
+      <w:lvlText w:val=""/>
+      <w:lvlJc w:val="left"/>
+      <w:pPr>
+        <w:ind w:left="1440" w:hanging="480"/>
+      </w:pPr>
+      <w:rPr>
+        <w:rFonts w:ascii="Wingdings" w:hAnsi="Wingdings" w:hint="default"/>
+      </w:rPr>
+    </w:lvl>
+    <w:lvl w:ilvl="3" w:tplc="04090001" w:tentative="1">
+      <w:start w:val="1"/>
+      <w:numFmt w:val="bullet"/>
+      <w:lvlText w:val=""/>
+      <w:lvlJc w:val="left"/>
+      <w:pPr>
+        <w:ind w:left="1920" w:hanging="480"/>
+      </w:pPr>
+      <w:rPr>
+        <w:rFonts w:ascii="Wingdings" w:hAnsi="Wingdings" w:hint="default"/>
+      </w:rPr>
+    </w:lvl>
+    <w:lvl w:ilvl="4" w:tplc="04090003" w:tentative="1">
+      <w:start w:val="1"/>
+      <w:numFmt w:val="bullet"/>
+      <w:lvlText w:val=""/>
+      <w:lvlJc w:val="left"/>
+      <w:pPr>
+        <w:ind w:left="2400" w:hanging="480"/>
+      </w:pPr>
+      <w:rPr>
+        <w:rFonts w:ascii="Wingdings" w:hAnsi="Wingdings" w:hint="default"/>
+      </w:rPr>
+    </w:lvl>
+    <w:lvl w:ilvl="5" w:tplc="04090005" w:tentative="1">
+      <w:start w:val="1"/>
+      <w:numFmt w:val="bullet"/>
+      <w:lvlText w:val=""/>
+      <w:lvlJc w:val="left"/>
+      <w:pPr>
+        <w:ind w:left="2880" w:hanging="480"/>
+      </w:pPr>
+      <w:rPr>
+        <w:rFonts w:ascii="Wingdings" w:hAnsi="Wingdings" w:hint="default"/>
+      </w:rPr>
+    </w:lvl>
+    <w:lvl w:ilvl="6" w:tplc="04090001" w:tentative="1">
+      <w:start w:val="1"/>
+      <w:numFmt w:val="bullet"/>
+      <w:lvlText w:val=""/>
+      <w:lvlJc w:val="left"/>
+      <w:pPr>
+        <w:ind w:left="3360" w:hanging="480"/>
+      </w:pPr>
+      <w:rPr>
+        <w:rFonts w:ascii="Wingdings" w:hAnsi="Wingdings" w:hint="default"/>
+      </w:rPr>
+    </w:lvl>
+    <w:lvl w:ilvl="7" w:tplc="04090003" w:tentative="1">
+      <w:start w:val="1"/>
+      <w:numFmt w:val="bullet"/>
+      <w:lvlText w:val=""/>
+      <w:lvlJc w:val="left"/>
+      <w:pPr>
+        <w:ind w:left="3840" w:hanging="480"/>
+      </w:pPr>
+      <w:rPr>
+        <w:rFonts w:ascii="Wingdings" w:hAnsi="Wingdings" w:hint="default"/>
+      </w:rPr>
+    </w:lvl>
+    <w:lvl w:ilvl="8" w:tplc="04090005" w:tentative="1">
+      <w:start w:val="1"/>
+      <w:numFmt w:val="bullet"/>
+      <w:lvlText w:val=""/>
+      <w:lvlJc w:val="left"/>
+      <w:pPr>
+        <w:ind w:left="4320" w:hanging="480"/>
+      </w:pPr>
+      <w:rPr>
+        <w:rFonts w:ascii="Wingdings" w:hAnsi="Wingdings" w:hint="default"/>
+      </w:rPr>
+    </w:lvl>
+  </w:abstractNum>
   <w:num w:numId="1" w16cid:durableId="993603762">
     <w:abstractNumId w:val="0"/>
+  </w:num>
+  <w:num w:numId="2" w16cid:durableId="1233782486">
+    <w:abstractNumId w:val="3"/>
+  </w:num>
+  <w:num w:numId="3" w16cid:durableId="456605205">
+    <w:abstractNumId w:val="2"/>
+  </w:num>
+  <w:num w:numId="4" w16cid:durableId="1874540845">
+    <w:abstractNumId w:val="1"/>
   </w:num>
 </w:numbering>
 </file>
@@ -6849,6 +7845,16 @@
       <w:szCs w:val="24"/>
     </w:rPr>
   </w:style>
+  <w:style w:type="paragraph" w:styleId="a9">
+    <w:name w:val="List Paragraph"/>
+    <w:basedOn w:val="a"/>
+    <w:uiPriority w:val="34"/>
+    <w:qFormat/>
+    <w:rsid w:val="00C85277"/>
+    <w:pPr>
+      <w:ind w:leftChars="200" w:left="480"/>
+    </w:pPr>
+  </w:style>
 </w:styles>
 </file>
 

</xml_diff>